<commit_message>
Pushed docs to git
</commit_message>
<xml_diff>
--- a/docs/Teamcontract/Teamcontract.docx
+++ b/docs/Teamcontract/Teamcontract.docx
@@ -2256,7 +2256,6 @@
               <w:rPr>
                 <w:rtl w:val="0"/>
               </w:rPr>
-              <w:t xml:space="preserve">X</w:t>
             </w:r>
           </w:p>
         </w:tc>
@@ -3345,463 +3344,1961 @@
     </w:p>
     <w:p>
       <w:pPr>
-        <w:contextualSpacing w:val="0"/>
-      </w:pPr>
-      <w:r>
-        <mc:AlternateContent>
-          <mc:Choice Requires="wpg">
-            <w:drawing>
-              <wp:inline distB="114300" distT="114300" distL="114300" distR="114300">
-                <wp:extent cx="1343025" cy="695325"/>
-                <wp:effectExtent b="0" l="0" r="0" t="0"/>
-                <wp:docPr id="4" name=""/>
-                <a:graphic>
-                  <a:graphicData uri="http://schemas.microsoft.com/office/word/2010/wordprocessingShape">
-                    <wps:wsp>
-                      <wps:cNvSpPr/>
-                      <wps:cNvPr id="12" name="Shape 12"/>
-                      <wps:spPr>
-                        <a:xfrm>
-                          <a:off x="3188745" y="2344074"/>
-                          <a:ext cx="1326100" cy="677325"/>
-                        </a:xfrm>
-                        <a:custGeom>
-                          <a:pathLst>
-                            <a:path extrusionOk="0" h="27093" w="53044">
-                              <a:moveTo>
-                                <a:pt x="6943" y="2630"/>
-                              </a:moveTo>
-                              <a:cubicBezTo>
-                                <a:pt x="6943" y="7456"/>
-                                <a:pt x="10355" y="13695"/>
-                                <a:pt x="6943" y="17108"/>
-                              </a:cubicBezTo>
-                              <a:cubicBezTo>
-                                <a:pt x="6080" y="17970"/>
-                                <a:pt x="6065" y="16237"/>
-                                <a:pt x="5419" y="15203"/>
-                              </a:cubicBezTo>
-                              <a:cubicBezTo>
-                                <a:pt x="4644" y="13964"/>
-                                <a:pt x="686" y="8644"/>
-                                <a:pt x="85" y="6440"/>
-                              </a:cubicBezTo>
-                              <a:cubicBezTo>
-                                <a:pt x="-255" y="5190"/>
-                                <a:pt x="2605" y="7319"/>
-                                <a:pt x="3895" y="7202"/>
-                              </a:cubicBezTo>
-                              <a:cubicBezTo>
-                                <a:pt x="8146" y="6815"/>
-                                <a:pt x="11469" y="2778"/>
-                                <a:pt x="15706" y="2249"/>
-                              </a:cubicBezTo>
-                              <a:cubicBezTo>
-                                <a:pt x="17218" y="2059"/>
-                                <a:pt x="15706" y="5297"/>
-                                <a:pt x="15706" y="6821"/>
-                              </a:cubicBezTo>
-                              <a:cubicBezTo>
-                                <a:pt x="15706" y="9364"/>
-                                <a:pt x="18156" y="12962"/>
-                                <a:pt x="16087" y="14441"/>
-                              </a:cubicBezTo>
-                              <a:cubicBezTo>
-                                <a:pt x="13637" y="16190"/>
-                                <a:pt x="6415" y="12755"/>
-                                <a:pt x="8086" y="10250"/>
-                              </a:cubicBezTo>
-                              <a:cubicBezTo>
-                                <a:pt x="8735" y="9275"/>
-                                <a:pt x="10379" y="10728"/>
-                                <a:pt x="11515" y="11012"/>
-                              </a:cubicBezTo>
-                              <a:cubicBezTo>
-                                <a:pt x="15121" y="11913"/>
-                                <a:pt x="24626" y="12581"/>
-                                <a:pt x="22564" y="9488"/>
-                              </a:cubicBezTo>
-                              <a:cubicBezTo>
-                                <a:pt x="21555" y="7975"/>
-                                <a:pt x="19142" y="13021"/>
-                                <a:pt x="20278" y="14441"/>
-                              </a:cubicBezTo>
-                              <a:cubicBezTo>
-                                <a:pt x="21132" y="15509"/>
-                                <a:pt x="23212" y="17015"/>
-                                <a:pt x="24088" y="15965"/>
-                              </a:cubicBezTo>
-                              <a:cubicBezTo>
-                                <a:pt x="26100" y="13549"/>
-                                <a:pt x="27645" y="7939"/>
-                                <a:pt x="30565" y="9107"/>
-                              </a:cubicBezTo>
-                              <a:cubicBezTo>
-                                <a:pt x="32739" y="9976"/>
-                                <a:pt x="27092" y="14666"/>
-                                <a:pt x="29041" y="15965"/>
-                              </a:cubicBezTo>
-                              <a:cubicBezTo>
-                                <a:pt x="31657" y="17709"/>
-                                <a:pt x="34154" y="6871"/>
-                                <a:pt x="35899" y="9488"/>
-                              </a:cubicBezTo>
-                              <a:cubicBezTo>
-                                <a:pt x="37102" y="11293"/>
-                                <a:pt x="31807" y="16787"/>
-                                <a:pt x="33613" y="15584"/>
-                              </a:cubicBezTo>
-                              <a:cubicBezTo>
-                                <a:pt x="36263" y="13817"/>
-                                <a:pt x="39313" y="10898"/>
-                                <a:pt x="42376" y="11774"/>
-                              </a:cubicBezTo>
-                              <a:cubicBezTo>
-                                <a:pt x="44287" y="12320"/>
-                                <a:pt x="37721" y="17108"/>
-                                <a:pt x="39709" y="17108"/>
-                              </a:cubicBezTo>
-                              <a:cubicBezTo>
-                                <a:pt x="44977" y="17108"/>
-                                <a:pt x="42866" y="7034"/>
-                                <a:pt x="43900" y="1868"/>
-                              </a:cubicBezTo>
-                              <a:cubicBezTo>
-                                <a:pt x="44273" y="0"/>
-                                <a:pt x="43900" y="3773"/>
-                                <a:pt x="43900" y="5678"/>
-                              </a:cubicBezTo>
-                              <a:cubicBezTo>
-                                <a:pt x="43900" y="9236"/>
-                                <a:pt x="46701" y="14754"/>
-                                <a:pt x="43519" y="16346"/>
-                              </a:cubicBezTo>
-                              <a:cubicBezTo>
-                                <a:pt x="39770" y="18220"/>
-                                <a:pt x="35137" y="16346"/>
-                                <a:pt x="30946" y="16346"/>
-                              </a:cubicBezTo>
-                              <a:cubicBezTo>
-                                <a:pt x="22428" y="16346"/>
-                                <a:pt x="13936" y="15203"/>
-                                <a:pt x="5419" y="15203"/>
-                              </a:cubicBezTo>
-                              <a:cubicBezTo>
-                                <a:pt x="4276" y="15203"/>
-                                <a:pt x="6562" y="15203"/>
-                                <a:pt x="7705" y="15203"/>
-                              </a:cubicBezTo>
-                              <a:cubicBezTo>
-                                <a:pt x="15071" y="15203"/>
-                                <a:pt x="22438" y="15076"/>
-                                <a:pt x="29803" y="15203"/>
-                              </a:cubicBezTo>
-                              <a:cubicBezTo>
-                                <a:pt x="42569" y="15423"/>
-                                <a:pt x="37907" y="15480"/>
-                                <a:pt x="37804" y="15584"/>
-                              </a:cubicBezTo>
-                              <a:cubicBezTo>
-                                <a:pt x="34297" y="19090"/>
-                                <a:pt x="27986" y="17318"/>
-                                <a:pt x="23326" y="19013"/>
-                              </a:cubicBezTo>
-                              <a:cubicBezTo>
-                                <a:pt x="18255" y="20856"/>
-                                <a:pt x="12993" y="29706"/>
-                                <a:pt x="8848" y="26252"/>
-                              </a:cubicBezTo>
-                              <a:cubicBezTo>
-                                <a:pt x="7682" y="25280"/>
-                                <a:pt x="6181" y="24182"/>
-                                <a:pt x="6181" y="22061"/>
-                              </a:cubicBezTo>
-                              <a:cubicBezTo>
-                                <a:pt x="6181" y="21108"/>
-                                <a:pt x="7133" y="22061"/>
-                                <a:pt x="8086" y="22061"/>
-                              </a:cubicBezTo>
-                              <a:cubicBezTo>
-                                <a:pt x="14055" y="22061"/>
-                                <a:pt x="20035" y="22433"/>
-                                <a:pt x="25993" y="22061"/>
-                              </a:cubicBezTo>
-                              <a:cubicBezTo>
-                                <a:pt x="30889" y="21754"/>
-                                <a:pt x="34882" y="17604"/>
-                                <a:pt x="39709" y="16727"/>
-                              </a:cubicBezTo>
-                              <a:cubicBezTo>
-                                <a:pt x="44089" y="15930"/>
-                                <a:pt x="48591" y="15965"/>
-                                <a:pt x="53044" y="15965"/>
-                              </a:cubicBezTo>
-                            </a:path>
-                          </a:pathLst>
-                        </a:custGeom>
-                        <a:noFill/>
-                        <a:ln cap="flat" cmpd="sng" w="9525">
-                          <a:solidFill>
-                            <a:srgbClr val="000000"/>
-                          </a:solidFill>
-                          <a:prstDash val="solid"/>
-                          <a:round/>
-                          <a:headEnd len="lg" w="lg" type="none"/>
-                          <a:tailEnd len="lg" w="lg" type="none"/>
-                        </a:ln>
-                      </wps:spPr>
-                      <wps:bodyPr anchorCtr="0" anchor="ctr" bIns="91425" lIns="91425" rIns="91425" tIns="91425"/>
-                    </wps:wsp>
-                  </a:graphicData>
-                </a:graphic>
-              </wp:inline>
-            </w:drawing>
-          </mc:Choice>
-          <mc:Fallback>
-            <w:drawing>
-              <wp:inline distB="114300" distT="114300" distL="114300" distR="114300">
-                <wp:extent cx="1343025" cy="695325"/>
-                <wp:effectExtent b="0" l="0" r="0" t="0"/>
-                <wp:docPr id="4" name="image07.png"/>
-                <a:graphic>
-                  <a:graphicData uri="http://schemas.openxmlformats.org/drawingml/2006/picture">
-                    <pic:pic>
-                      <pic:nvPicPr>
-                        <pic:cNvPr id="0" name="image07.png"/>
-                        <pic:cNvPicPr preferRelativeResize="0"/>
-                      </pic:nvPicPr>
-                      <pic:blipFill>
-                        <a:blip r:embed="rId6"/>
-                        <a:srcRect/>
-                        <a:stretch>
-                          <a:fillRect/>
-                        </a:stretch>
-                      </pic:blipFill>
-                      <pic:spPr>
-                        <a:xfrm>
-                          <a:off x="0" y="0"/>
-                          <a:ext cx="1343025" cy="695325"/>
-                        </a:xfrm>
-                        <a:prstGeom prst="rect"/>
-                        <a:ln/>
-                      </pic:spPr>
-                    </pic:pic>
-                  </a:graphicData>
-                </a:graphic>
-              </wp:inline>
-            </w:drawing>
-          </mc:Fallback>
-        </mc:AlternateContent>
-      </w:r>
-      <w:r>
-        <w:rPr>
-          <w:rtl w:val="0"/>
-        </w:rPr>
-      </w:r>
-    </w:p>
-    <w:p>
-      <w:pPr>
-        <w:contextualSpacing w:val="0"/>
-      </w:pPr>
-      <w:r>
-        <w:rPr>
-          <w:rtl w:val="0"/>
-        </w:rPr>
-        <w:t xml:space="preserve">Thijs Hendrickx</w:t>
-      </w:r>
-    </w:p>
-    <w:p>
-      <w:pPr>
         <w:spacing w:after="0" w:lineRule="auto"/>
         <w:contextualSpacing w:val="0"/>
       </w:pPr>
       <w:r>
-        <mc:AlternateContent>
-          <mc:Choice Requires="wpg">
-            <w:drawing>
-              <wp:inline distB="114300" distT="114300" distL="114300" distR="114300">
-                <wp:extent cx="1371600" cy="1200150"/>
-                <wp:effectExtent b="0" l="0" r="0" t="0"/>
-                <wp:docPr id="2" name=""/>
-                <a:graphic>
-                  <a:graphicData uri="http://schemas.microsoft.com/office/word/2010/wordprocessingShape">
-                    <wps:wsp>
-                      <wps:cNvSpPr/>
-                      <wps:cNvPr id="3" name="Shape 3"/>
-                      <wps:spPr>
-                        <a:xfrm>
-                          <a:off x="1314686" y="1359753"/>
-                          <a:ext cx="1356075" cy="1177775"/>
-                        </a:xfrm>
-                        <a:custGeom>
-                          <a:pathLst>
-                            <a:path extrusionOk="0" h="47111" w="54243">
-                              <a:moveTo>
-                                <a:pt x="20946" y="5115"/>
-                              </a:moveTo>
-                              <a:cubicBezTo>
-                                <a:pt x="21516" y="14622"/>
-                                <a:pt x="19491" y="31400"/>
-                                <a:pt x="28947" y="32547"/>
-                              </a:cubicBezTo>
-                              <a:cubicBezTo>
-                                <a:pt x="33378" y="33084"/>
-                                <a:pt x="32147" y="29376"/>
-                                <a:pt x="34662" y="25689"/>
-                              </a:cubicBezTo>
-                              <a:cubicBezTo>
-                                <a:pt x="35091" y="25059"/>
-                                <a:pt x="33980" y="23824"/>
-                                <a:pt x="34662" y="24165"/>
-                              </a:cubicBezTo>
-                              <a:cubicBezTo>
-                                <a:pt x="35890" y="24779"/>
-                                <a:pt x="35314" y="25389"/>
-                                <a:pt x="36186" y="26451"/>
-                              </a:cubicBezTo>
-                              <a:cubicBezTo>
-                                <a:pt x="39700" y="30730"/>
-                                <a:pt x="39423" y="31005"/>
-                                <a:pt x="43425" y="34833"/>
-                              </a:cubicBezTo>
-                              <a:cubicBezTo>
-                                <a:pt x="49265" y="40419"/>
-                                <a:pt x="46007" y="18867"/>
-                                <a:pt x="46854" y="10830"/>
-                              </a:cubicBezTo>
-                              <a:cubicBezTo>
-                                <a:pt x="47120" y="8302"/>
-                                <a:pt x="45637" y="4933"/>
-                                <a:pt x="47997" y="5877"/>
-                              </a:cubicBezTo>
-                              <a:cubicBezTo>
-                                <a:pt x="51960" y="7462"/>
-                                <a:pt x="56502" y="15319"/>
-                                <a:pt x="52950" y="17688"/>
-                              </a:cubicBezTo>
-                              <a:cubicBezTo>
-                                <a:pt x="39538" y="26629"/>
-                                <a:pt x="17511" y="36619"/>
-                                <a:pt x="5325" y="26070"/>
-                              </a:cubicBezTo>
-                              <a:cubicBezTo>
-                                <a:pt x="-2752" y="19077"/>
-                                <a:pt x="-930" y="12440"/>
-                                <a:pt x="6468" y="4734"/>
-                              </a:cubicBezTo>
-                              <a:cubicBezTo>
-                                <a:pt x="12457" y="-1504"/>
-                                <a:pt x="16948" y="1507"/>
-                                <a:pt x="23613" y="7020"/>
-                              </a:cubicBezTo>
-                              <a:cubicBezTo>
-                                <a:pt x="34010" y="15620"/>
-                                <a:pt x="31490" y="18096"/>
-                                <a:pt x="37329" y="30261"/>
-                              </a:cubicBezTo>
-                              <a:cubicBezTo>
-                                <a:pt x="38483" y="32665"/>
-                                <a:pt x="36976" y="38238"/>
-                                <a:pt x="37329" y="35595"/>
-                              </a:cubicBezTo>
-                              <a:cubicBezTo>
-                                <a:pt x="38060" y="30105"/>
-                                <a:pt x="35829" y="29600"/>
-                                <a:pt x="38091" y="24546"/>
-                              </a:cubicBezTo>
-                              <a:cubicBezTo>
-                                <a:pt x="39451" y="21504"/>
-                                <a:pt x="43806" y="17784"/>
-                                <a:pt x="43806" y="21117"/>
-                              </a:cubicBezTo>
-                              <a:cubicBezTo>
-                                <a:pt x="43806" y="31426"/>
-                                <a:pt x="44383" y="32762"/>
-                                <a:pt x="38091" y="40929"/>
-                              </a:cubicBezTo>
-                              <a:cubicBezTo>
-                                <a:pt x="34226" y="45945"/>
-                                <a:pt x="28834" y="49968"/>
-                                <a:pt x="25899" y="44358"/>
-                              </a:cubicBezTo>
-                              <a:cubicBezTo>
-                                <a:pt x="19127" y="31416"/>
-                                <a:pt x="13628" y="7841"/>
-                                <a:pt x="26280" y="543"/>
-                              </a:cubicBezTo>
-                              <a:cubicBezTo>
-                                <a:pt x="28425" y="-694"/>
-                                <a:pt x="29400" y="441"/>
-                                <a:pt x="30852" y="2448"/>
-                              </a:cubicBezTo>
-                              <a:cubicBezTo>
-                                <a:pt x="38770" y="13398"/>
-                                <a:pt x="47932" y="26837"/>
-                                <a:pt x="45711" y="40167"/>
-                              </a:cubicBezTo>
-                            </a:path>
-                          </a:pathLst>
-                        </a:custGeom>
-                        <a:noFill/>
-                        <a:ln cap="flat" cmpd="sng" w="9525">
-                          <a:solidFill>
-                            <a:srgbClr val="000000"/>
-                          </a:solidFill>
-                          <a:prstDash val="solid"/>
-                          <a:round/>
-                          <a:headEnd len="lg" w="lg" type="none"/>
-                          <a:tailEnd len="lg" w="lg" type="none"/>
-                        </a:ln>
-                      </wps:spPr>
-                      <wps:bodyPr anchorCtr="0" anchor="ctr" bIns="91425" lIns="91425" rIns="91425" tIns="91425"/>
-                    </wps:wsp>
-                  </a:graphicData>
-                </a:graphic>
-              </wp:inline>
-            </w:drawing>
-          </mc:Choice>
-          <mc:Fallback>
-            <w:drawing>
-              <wp:inline distB="114300" distT="114300" distL="114300" distR="114300">
-                <wp:extent cx="1371600" cy="1200150"/>
-                <wp:effectExtent b="0" l="0" r="0" t="0"/>
-                <wp:docPr id="2" name="image03.png"/>
-                <a:graphic>
-                  <a:graphicData uri="http://schemas.openxmlformats.org/drawingml/2006/picture">
-                    <pic:pic>
-                      <pic:nvPicPr>
-                        <pic:cNvPr id="0" name="image03.png"/>
-                        <pic:cNvPicPr preferRelativeResize="0"/>
-                      </pic:nvPicPr>
-                      <pic:blipFill>
-                        <a:blip r:embed="rId7"/>
-                        <a:srcRect/>
-                        <a:stretch>
-                          <a:fillRect/>
-                        </a:stretch>
-                      </pic:blipFill>
-                      <pic:spPr>
-                        <a:xfrm>
-                          <a:off x="0" y="0"/>
-                          <a:ext cx="1371600" cy="1200150"/>
-                        </a:xfrm>
-                        <a:prstGeom prst="rect"/>
-                        <a:ln/>
-                      </pic:spPr>
-                    </pic:pic>
-                  </a:graphicData>
-                </a:graphic>
-              </wp:inline>
-            </w:drawing>
-          </mc:Fallback>
-        </mc:AlternateContent>
-      </w:r>
-      <w:r>
-        <w:rPr>
-          <w:rtl w:val="0"/>
-        </w:rPr>
-      </w:r>
-    </w:p>
+        <w:rPr>
+          <w:rtl w:val="0"/>
+        </w:rPr>
+      </w:r>
+    </w:p>
+    <w:tbl>
+      <w:tblPr>
+        <w:tblStyle w:val="Table4"/>
+        <w:bidi w:val="0"/>
+        <w:tblW w:w="7740.0" w:type="dxa"/>
+        <w:jc w:val="left"/>
+        <w:tblInd w:w="60.0" w:type="dxa"/>
+        <w:tblBorders>
+          <w:top w:color="000000" w:space="0" w:sz="8" w:val="single"/>
+          <w:left w:color="000000" w:space="0" w:sz="8" w:val="single"/>
+          <w:bottom w:color="000000" w:space="0" w:sz="8" w:val="single"/>
+          <w:right w:color="000000" w:space="0" w:sz="8" w:val="single"/>
+          <w:insideH w:color="000000" w:space="0" w:sz="8" w:val="single"/>
+          <w:insideV w:color="000000" w:space="0" w:sz="8" w:val="single"/>
+        </w:tblBorders>
+        <w:tblLayout w:type="fixed"/>
+        <w:tblLook w:val="0600"/>
+      </w:tblPr>
+      <w:tblGrid>
+        <w:gridCol w:w="7740"/>
+        <w:tblGridChange w:id="0">
+          <w:tblGrid>
+            <w:gridCol w:w="7740"/>
+          </w:tblGrid>
+        </w:tblGridChange>
+      </w:tblGrid>
+      <w:tr>
+        <w:trPr>
+          <w:trHeight w:val="2140" w:hRule="atLeast"/>
+        </w:trPr>
+        <w:tc>
+          <w:tcPr>
+            <w:tcMar>
+              <w:top w:w="100.0" w:type="dxa"/>
+              <w:left w:w="100.0" w:type="dxa"/>
+              <w:bottom w:w="100.0" w:type="dxa"/>
+              <w:right w:w="100.0" w:type="dxa"/>
+            </w:tcMar>
+          </w:tcPr>
+          <w:p>
+            <w:pPr>
+              <w:contextualSpacing w:val="0"/>
+            </w:pPr>
+            <w:r>
+              <mc:AlternateContent>
+                <mc:Choice Requires="wpg">
+                  <w:drawing>
+                    <wp:inline distB="114300" distT="114300" distL="114300" distR="114300">
+                      <wp:extent cx="1343025" cy="695325"/>
+                      <wp:effectExtent b="0" l="0" r="0" t="0"/>
+                      <wp:docPr id="4" name=""/>
+                      <a:graphic>
+                        <a:graphicData uri="http://schemas.microsoft.com/office/word/2010/wordprocessingShape">
+                          <wps:wsp>
+                            <wps:cNvSpPr/>
+                            <wps:cNvPr id="18" name="Shape 18"/>
+                            <wps:spPr>
+                              <a:xfrm>
+                                <a:off x="3188745" y="2344074"/>
+                                <a:ext cx="1326100" cy="677325"/>
+                              </a:xfrm>
+                              <a:custGeom>
+                                <a:pathLst>
+                                  <a:path extrusionOk="0" h="27093" w="53044">
+                                    <a:moveTo>
+                                      <a:pt x="6943" y="2630"/>
+                                    </a:moveTo>
+                                    <a:cubicBezTo>
+                                      <a:pt x="6943" y="7456"/>
+                                      <a:pt x="10355" y="13695"/>
+                                      <a:pt x="6943" y="17108"/>
+                                    </a:cubicBezTo>
+                                    <a:cubicBezTo>
+                                      <a:pt x="6080" y="17970"/>
+                                      <a:pt x="6065" y="16237"/>
+                                      <a:pt x="5419" y="15203"/>
+                                    </a:cubicBezTo>
+                                    <a:cubicBezTo>
+                                      <a:pt x="4644" y="13964"/>
+                                      <a:pt x="686" y="8644"/>
+                                      <a:pt x="85" y="6440"/>
+                                    </a:cubicBezTo>
+                                    <a:cubicBezTo>
+                                      <a:pt x="-255" y="5190"/>
+                                      <a:pt x="2605" y="7319"/>
+                                      <a:pt x="3895" y="7202"/>
+                                    </a:cubicBezTo>
+                                    <a:cubicBezTo>
+                                      <a:pt x="8146" y="6815"/>
+                                      <a:pt x="11469" y="2778"/>
+                                      <a:pt x="15706" y="2249"/>
+                                    </a:cubicBezTo>
+                                    <a:cubicBezTo>
+                                      <a:pt x="17218" y="2059"/>
+                                      <a:pt x="15706" y="5297"/>
+                                      <a:pt x="15706" y="6821"/>
+                                    </a:cubicBezTo>
+                                    <a:cubicBezTo>
+                                      <a:pt x="15706" y="9364"/>
+                                      <a:pt x="18156" y="12962"/>
+                                      <a:pt x="16087" y="14441"/>
+                                    </a:cubicBezTo>
+                                    <a:cubicBezTo>
+                                      <a:pt x="13637" y="16190"/>
+                                      <a:pt x="6415" y="12755"/>
+                                      <a:pt x="8086" y="10250"/>
+                                    </a:cubicBezTo>
+                                    <a:cubicBezTo>
+                                      <a:pt x="8735" y="9275"/>
+                                      <a:pt x="10379" y="10728"/>
+                                      <a:pt x="11515" y="11012"/>
+                                    </a:cubicBezTo>
+                                    <a:cubicBezTo>
+                                      <a:pt x="15121" y="11913"/>
+                                      <a:pt x="24626" y="12581"/>
+                                      <a:pt x="22564" y="9488"/>
+                                    </a:cubicBezTo>
+                                    <a:cubicBezTo>
+                                      <a:pt x="21555" y="7975"/>
+                                      <a:pt x="19142" y="13021"/>
+                                      <a:pt x="20278" y="14441"/>
+                                    </a:cubicBezTo>
+                                    <a:cubicBezTo>
+                                      <a:pt x="21132" y="15509"/>
+                                      <a:pt x="23212" y="17015"/>
+                                      <a:pt x="24088" y="15965"/>
+                                    </a:cubicBezTo>
+                                    <a:cubicBezTo>
+                                      <a:pt x="26100" y="13549"/>
+                                      <a:pt x="27645" y="7939"/>
+                                      <a:pt x="30565" y="9107"/>
+                                    </a:cubicBezTo>
+                                    <a:cubicBezTo>
+                                      <a:pt x="32739" y="9976"/>
+                                      <a:pt x="27092" y="14666"/>
+                                      <a:pt x="29041" y="15965"/>
+                                    </a:cubicBezTo>
+                                    <a:cubicBezTo>
+                                      <a:pt x="31657" y="17709"/>
+                                      <a:pt x="34154" y="6871"/>
+                                      <a:pt x="35899" y="9488"/>
+                                    </a:cubicBezTo>
+                                    <a:cubicBezTo>
+                                      <a:pt x="37102" y="11293"/>
+                                      <a:pt x="31807" y="16787"/>
+                                      <a:pt x="33613" y="15584"/>
+                                    </a:cubicBezTo>
+                                    <a:cubicBezTo>
+                                      <a:pt x="36263" y="13817"/>
+                                      <a:pt x="39313" y="10898"/>
+                                      <a:pt x="42376" y="11774"/>
+                                    </a:cubicBezTo>
+                                    <a:cubicBezTo>
+                                      <a:pt x="44287" y="12320"/>
+                                      <a:pt x="37721" y="17108"/>
+                                      <a:pt x="39709" y="17108"/>
+                                    </a:cubicBezTo>
+                                    <a:cubicBezTo>
+                                      <a:pt x="44977" y="17108"/>
+                                      <a:pt x="42866" y="7034"/>
+                                      <a:pt x="43900" y="1868"/>
+                                    </a:cubicBezTo>
+                                    <a:cubicBezTo>
+                                      <a:pt x="44273" y="0"/>
+                                      <a:pt x="43900" y="3773"/>
+                                      <a:pt x="43900" y="5678"/>
+                                    </a:cubicBezTo>
+                                    <a:cubicBezTo>
+                                      <a:pt x="43900" y="9236"/>
+                                      <a:pt x="46701" y="14754"/>
+                                      <a:pt x="43519" y="16346"/>
+                                    </a:cubicBezTo>
+                                    <a:cubicBezTo>
+                                      <a:pt x="39770" y="18220"/>
+                                      <a:pt x="35137" y="16346"/>
+                                      <a:pt x="30946" y="16346"/>
+                                    </a:cubicBezTo>
+                                    <a:cubicBezTo>
+                                      <a:pt x="22428" y="16346"/>
+                                      <a:pt x="13936" y="15203"/>
+                                      <a:pt x="5419" y="15203"/>
+                                    </a:cubicBezTo>
+                                    <a:cubicBezTo>
+                                      <a:pt x="4276" y="15203"/>
+                                      <a:pt x="6562" y="15203"/>
+                                      <a:pt x="7705" y="15203"/>
+                                    </a:cubicBezTo>
+                                    <a:cubicBezTo>
+                                      <a:pt x="15071" y="15203"/>
+                                      <a:pt x="22438" y="15076"/>
+                                      <a:pt x="29803" y="15203"/>
+                                    </a:cubicBezTo>
+                                    <a:cubicBezTo>
+                                      <a:pt x="42569" y="15423"/>
+                                      <a:pt x="37907" y="15480"/>
+                                      <a:pt x="37804" y="15584"/>
+                                    </a:cubicBezTo>
+                                    <a:cubicBezTo>
+                                      <a:pt x="34297" y="19090"/>
+                                      <a:pt x="27986" y="17318"/>
+                                      <a:pt x="23326" y="19013"/>
+                                    </a:cubicBezTo>
+                                    <a:cubicBezTo>
+                                      <a:pt x="18255" y="20856"/>
+                                      <a:pt x="12993" y="29706"/>
+                                      <a:pt x="8848" y="26252"/>
+                                    </a:cubicBezTo>
+                                    <a:cubicBezTo>
+                                      <a:pt x="7682" y="25280"/>
+                                      <a:pt x="6181" y="24182"/>
+                                      <a:pt x="6181" y="22061"/>
+                                    </a:cubicBezTo>
+                                    <a:cubicBezTo>
+                                      <a:pt x="6181" y="21108"/>
+                                      <a:pt x="7133" y="22061"/>
+                                      <a:pt x="8086" y="22061"/>
+                                    </a:cubicBezTo>
+                                    <a:cubicBezTo>
+                                      <a:pt x="14055" y="22061"/>
+                                      <a:pt x="20035" y="22433"/>
+                                      <a:pt x="25993" y="22061"/>
+                                    </a:cubicBezTo>
+                                    <a:cubicBezTo>
+                                      <a:pt x="30889" y="21754"/>
+                                      <a:pt x="34882" y="17604"/>
+                                      <a:pt x="39709" y="16727"/>
+                                    </a:cubicBezTo>
+                                    <a:cubicBezTo>
+                                      <a:pt x="44089" y="15930"/>
+                                      <a:pt x="48591" y="15965"/>
+                                      <a:pt x="53044" y="15965"/>
+                                    </a:cubicBezTo>
+                                  </a:path>
+                                </a:pathLst>
+                              </a:custGeom>
+                              <a:noFill/>
+                              <a:ln cap="flat" cmpd="sng" w="9525">
+                                <a:solidFill>
+                                  <a:srgbClr val="000000"/>
+                                </a:solidFill>
+                                <a:prstDash val="solid"/>
+                                <a:round/>
+                                <a:headEnd len="lg" w="lg" type="none"/>
+                                <a:tailEnd len="lg" w="lg" type="none"/>
+                              </a:ln>
+                            </wps:spPr>
+                            <wps:bodyPr anchorCtr="0" anchor="ctr" bIns="91425" lIns="91425" rIns="91425" tIns="91425"/>
+                          </wps:wsp>
+                        </a:graphicData>
+                      </a:graphic>
+                    </wp:inline>
+                  </w:drawing>
+                </mc:Choice>
+                <mc:Fallback>
+                  <w:drawing>
+                    <wp:inline distB="114300" distT="114300" distL="114300" distR="114300">
+                      <wp:extent cx="1343025" cy="695325"/>
+                      <wp:effectExtent b="0" l="0" r="0" t="0"/>
+                      <wp:docPr id="4" name="image07.png"/>
+                      <a:graphic>
+                        <a:graphicData uri="http://schemas.openxmlformats.org/drawingml/2006/picture">
+                          <pic:pic>
+                            <pic:nvPicPr>
+                              <pic:cNvPr id="0" name="image07.png"/>
+                              <pic:cNvPicPr preferRelativeResize="0"/>
+                            </pic:nvPicPr>
+                            <pic:blipFill>
+                              <a:blip r:embed="rId6"/>
+                              <a:srcRect/>
+                              <a:stretch>
+                                <a:fillRect/>
+                              </a:stretch>
+                            </pic:blipFill>
+                            <pic:spPr>
+                              <a:xfrm>
+                                <a:off x="0" y="0"/>
+                                <a:ext cx="1343025" cy="695325"/>
+                              </a:xfrm>
+                              <a:prstGeom prst="rect"/>
+                              <a:ln/>
+                            </pic:spPr>
+                          </pic:pic>
+                        </a:graphicData>
+                      </a:graphic>
+                    </wp:inline>
+                  </w:drawing>
+                </mc:Fallback>
+              </mc:AlternateContent>
+            </w:r>
+            <w:r>
+              <w:rPr>
+                <w:rtl w:val="0"/>
+              </w:rPr>
+            </w:r>
+          </w:p>
+          <w:p>
+            <w:pPr>
+              <w:contextualSpacing w:val="0"/>
+            </w:pPr>
+            <w:r>
+              <w:rPr>
+                <w:rtl w:val="0"/>
+              </w:rPr>
+              <w:t xml:space="preserve">Thijs Hendrickx</w:t>
+            </w:r>
+          </w:p>
+        </w:tc>
+      </w:tr>
+      <w:tr>
+        <w:tc>
+          <w:tcPr>
+            <w:tcMar>
+              <w:top w:w="100.0" w:type="dxa"/>
+              <w:left w:w="100.0" w:type="dxa"/>
+              <w:bottom w:w="100.0" w:type="dxa"/>
+              <w:right w:w="100.0" w:type="dxa"/>
+            </w:tcMar>
+          </w:tcPr>
+          <w:p>
+            <w:pPr>
+              <w:spacing w:after="0" w:lineRule="auto"/>
+              <w:contextualSpacing w:val="0"/>
+            </w:pPr>
+            <w:r>
+              <mc:AlternateContent>
+                <mc:Choice Requires="wpg">
+                  <w:drawing>
+                    <wp:inline distB="114300" distT="114300" distL="114300" distR="114300">
+                      <wp:extent cx="1148443" cy="1004888"/>
+                      <wp:effectExtent b="0" l="0" r="0" t="0"/>
+                      <wp:docPr id="5" name=""/>
+                      <a:graphic>
+                        <a:graphicData uri="http://schemas.microsoft.com/office/word/2010/wordprocessingShape">
+                          <wps:wsp>
+                            <wps:cNvSpPr/>
+                            <wps:cNvPr id="19" name="Shape 19"/>
+                            <wps:spPr>
+                              <a:xfrm>
+                                <a:off x="1314686" y="1359753"/>
+                                <a:ext cx="1356075" cy="1177775"/>
+                              </a:xfrm>
+                              <a:custGeom>
+                                <a:pathLst>
+                                  <a:path extrusionOk="0" h="47111" w="54243">
+                                    <a:moveTo>
+                                      <a:pt x="20946" y="5115"/>
+                                    </a:moveTo>
+                                    <a:cubicBezTo>
+                                      <a:pt x="21516" y="14622"/>
+                                      <a:pt x="19491" y="31400"/>
+                                      <a:pt x="28947" y="32547"/>
+                                    </a:cubicBezTo>
+                                    <a:cubicBezTo>
+                                      <a:pt x="33378" y="33084"/>
+                                      <a:pt x="32147" y="29376"/>
+                                      <a:pt x="34662" y="25689"/>
+                                    </a:cubicBezTo>
+                                    <a:cubicBezTo>
+                                      <a:pt x="35091" y="25059"/>
+                                      <a:pt x="33980" y="23824"/>
+                                      <a:pt x="34662" y="24165"/>
+                                    </a:cubicBezTo>
+                                    <a:cubicBezTo>
+                                      <a:pt x="35890" y="24779"/>
+                                      <a:pt x="35314" y="25389"/>
+                                      <a:pt x="36186" y="26451"/>
+                                    </a:cubicBezTo>
+                                    <a:cubicBezTo>
+                                      <a:pt x="39700" y="30730"/>
+                                      <a:pt x="39423" y="31005"/>
+                                      <a:pt x="43425" y="34833"/>
+                                    </a:cubicBezTo>
+                                    <a:cubicBezTo>
+                                      <a:pt x="49265" y="40419"/>
+                                      <a:pt x="46007" y="18867"/>
+                                      <a:pt x="46854" y="10830"/>
+                                    </a:cubicBezTo>
+                                    <a:cubicBezTo>
+                                      <a:pt x="47120" y="8302"/>
+                                      <a:pt x="45637" y="4933"/>
+                                      <a:pt x="47997" y="5877"/>
+                                    </a:cubicBezTo>
+                                    <a:cubicBezTo>
+                                      <a:pt x="51960" y="7462"/>
+                                      <a:pt x="56502" y="15319"/>
+                                      <a:pt x="52950" y="17688"/>
+                                    </a:cubicBezTo>
+                                    <a:cubicBezTo>
+                                      <a:pt x="39538" y="26629"/>
+                                      <a:pt x="17511" y="36619"/>
+                                      <a:pt x="5325" y="26070"/>
+                                    </a:cubicBezTo>
+                                    <a:cubicBezTo>
+                                      <a:pt x="-2752" y="19077"/>
+                                      <a:pt x="-930" y="12440"/>
+                                      <a:pt x="6468" y="4734"/>
+                                    </a:cubicBezTo>
+                                    <a:cubicBezTo>
+                                      <a:pt x="12457" y="-1504"/>
+                                      <a:pt x="16948" y="1507"/>
+                                      <a:pt x="23613" y="7020"/>
+                                    </a:cubicBezTo>
+                                    <a:cubicBezTo>
+                                      <a:pt x="34010" y="15620"/>
+                                      <a:pt x="31490" y="18096"/>
+                                      <a:pt x="37329" y="30261"/>
+                                    </a:cubicBezTo>
+                                    <a:cubicBezTo>
+                                      <a:pt x="38483" y="32665"/>
+                                      <a:pt x="36976" y="38238"/>
+                                      <a:pt x="37329" y="35595"/>
+                                    </a:cubicBezTo>
+                                    <a:cubicBezTo>
+                                      <a:pt x="38060" y="30105"/>
+                                      <a:pt x="35829" y="29600"/>
+                                      <a:pt x="38091" y="24546"/>
+                                    </a:cubicBezTo>
+                                    <a:cubicBezTo>
+                                      <a:pt x="39451" y="21504"/>
+                                      <a:pt x="43806" y="17784"/>
+                                      <a:pt x="43806" y="21117"/>
+                                    </a:cubicBezTo>
+                                    <a:cubicBezTo>
+                                      <a:pt x="43806" y="31426"/>
+                                      <a:pt x="44383" y="32762"/>
+                                      <a:pt x="38091" y="40929"/>
+                                    </a:cubicBezTo>
+                                    <a:cubicBezTo>
+                                      <a:pt x="34226" y="45945"/>
+                                      <a:pt x="28834" y="49968"/>
+                                      <a:pt x="25899" y="44358"/>
+                                    </a:cubicBezTo>
+                                    <a:cubicBezTo>
+                                      <a:pt x="19127" y="31416"/>
+                                      <a:pt x="13628" y="7841"/>
+                                      <a:pt x="26280" y="543"/>
+                                    </a:cubicBezTo>
+                                    <a:cubicBezTo>
+                                      <a:pt x="28425" y="-694"/>
+                                      <a:pt x="29400" y="441"/>
+                                      <a:pt x="30852" y="2448"/>
+                                    </a:cubicBezTo>
+                                    <a:cubicBezTo>
+                                      <a:pt x="38770" y="13398"/>
+                                      <a:pt x="47932" y="26837"/>
+                                      <a:pt x="45711" y="40167"/>
+                                    </a:cubicBezTo>
+                                  </a:path>
+                                </a:pathLst>
+                              </a:custGeom>
+                              <a:noFill/>
+                              <a:ln cap="flat" cmpd="sng" w="9525">
+                                <a:solidFill>
+                                  <a:srgbClr val="000000"/>
+                                </a:solidFill>
+                                <a:prstDash val="solid"/>
+                                <a:round/>
+                                <a:headEnd len="lg" w="lg" type="none"/>
+                                <a:tailEnd len="lg" w="lg" type="none"/>
+                              </a:ln>
+                            </wps:spPr>
+                            <wps:bodyPr anchorCtr="0" anchor="ctr" bIns="91425" lIns="91425" rIns="91425" tIns="91425"/>
+                          </wps:wsp>
+                        </a:graphicData>
+                      </a:graphic>
+                    </wp:inline>
+                  </w:drawing>
+                </mc:Choice>
+                <mc:Fallback>
+                  <w:drawing>
+                    <wp:inline distB="114300" distT="114300" distL="114300" distR="114300">
+                      <wp:extent cx="1148443" cy="1004888"/>
+                      <wp:effectExtent b="0" l="0" r="0" t="0"/>
+                      <wp:docPr id="5" name="image09.png"/>
+                      <a:graphic>
+                        <a:graphicData uri="http://schemas.openxmlformats.org/drawingml/2006/picture">
+                          <pic:pic>
+                            <pic:nvPicPr>
+                              <pic:cNvPr id="0" name="image09.png"/>
+                              <pic:cNvPicPr preferRelativeResize="0"/>
+                            </pic:nvPicPr>
+                            <pic:blipFill>
+                              <a:blip r:embed="rId7"/>
+                              <a:srcRect/>
+                              <a:stretch>
+                                <a:fillRect/>
+                              </a:stretch>
+                            </pic:blipFill>
+                            <pic:spPr>
+                              <a:xfrm>
+                                <a:off x="0" y="0"/>
+                                <a:ext cx="1148443" cy="1004888"/>
+                              </a:xfrm>
+                              <a:prstGeom prst="rect"/>
+                              <a:ln/>
+                            </pic:spPr>
+                          </pic:pic>
+                        </a:graphicData>
+                      </a:graphic>
+                    </wp:inline>
+                  </w:drawing>
+                </mc:Fallback>
+              </mc:AlternateContent>
+            </w:r>
+            <w:r>
+              <w:rPr>
+                <w:rtl w:val="0"/>
+              </w:rPr>
+            </w:r>
+          </w:p>
+          <w:p>
+            <w:pPr>
+              <w:spacing w:after="0" w:lineRule="auto"/>
+              <w:contextualSpacing w:val="0"/>
+            </w:pPr>
+            <w:r>
+              <w:rPr>
+                <w:rtl w:val="0"/>
+              </w:rPr>
+              <w:t xml:space="preserve">Waila Woe</w:t>
+            </w:r>
+          </w:p>
+        </w:tc>
+      </w:tr>
+      <w:tr>
+        <w:tc>
+          <w:tcPr>
+            <w:tcMar>
+              <w:top w:w="100.0" w:type="dxa"/>
+              <w:left w:w="100.0" w:type="dxa"/>
+              <w:bottom w:w="100.0" w:type="dxa"/>
+              <w:right w:w="100.0" w:type="dxa"/>
+            </w:tcMar>
+          </w:tcPr>
+          <w:p>
+            <w:pPr>
+              <w:spacing w:after="0" w:lineRule="auto"/>
+              <w:contextualSpacing w:val="0"/>
+            </w:pPr>
+            <w:r>
+              <mc:AlternateContent>
+                <mc:Choice Requires="wpg">
+                  <w:drawing>
+                    <wp:inline distB="114300" distT="114300" distL="114300" distR="114300">
+                      <wp:extent cx="3148013" cy="778355"/>
+                      <wp:effectExtent b="0" l="0" r="0" t="0"/>
+                      <wp:docPr id="2" name=""/>
+                      <a:graphic>
+                        <a:graphicData uri="http://schemas.microsoft.com/office/word/2010/wordprocessingGroup">
+                          <wpg:wgp>
+                            <wpg:cNvGrpSpPr/>
+                            <wpg:grpSpPr>
+                              <a:xfrm>
+                                <a:off x="1200150" y="568066"/>
+                                <a:ext cx="3148013" cy="778355"/>
+                                <a:chOff x="1200150" y="568066"/>
+                                <a:chExt cx="3921165" cy="962159"/>
+                              </a:xfrm>
+                            </wpg:grpSpPr>
+                            <wps:wsp>
+                              <wps:cNvSpPr/>
+                              <wps:cNvPr id="10" name="Shape 10"/>
+                              <wps:spPr>
+                                <a:xfrm>
+                                  <a:off x="1200150" y="568066"/>
+                                  <a:ext cx="947475" cy="738550"/>
+                                </a:xfrm>
+                                <a:custGeom>
+                                  <a:pathLst>
+                                    <a:path extrusionOk="0" h="29542" w="37899">
+                                      <a:moveTo>
+                                        <a:pt x="9144" y="5471"/>
+                                      </a:moveTo>
+                                      <a:cubicBezTo>
+                                        <a:pt x="18391" y="3159"/>
+                                        <a:pt x="35029" y="-4817"/>
+                                        <a:pt x="37719" y="4328"/>
+                                      </a:cubicBezTo>
+                                      <a:cubicBezTo>
+                                        <a:pt x="39090" y="8991"/>
+                                        <a:pt x="30017" y="10467"/>
+                                        <a:pt x="25527" y="12329"/>
+                                      </a:cubicBezTo>
+                                      <a:cubicBezTo>
+                                        <a:pt x="23689" y="13090"/>
+                                        <a:pt x="21717" y="11483"/>
+                                        <a:pt x="21717" y="13472"/>
+                                      </a:cubicBezTo>
+                                      <a:cubicBezTo>
+                                        <a:pt x="21717" y="15386"/>
+                                        <a:pt x="23701" y="13276"/>
+                                        <a:pt x="25527" y="13853"/>
+                                      </a:cubicBezTo>
+                                      <a:cubicBezTo>
+                                        <a:pt x="28194" y="14695"/>
+                                        <a:pt x="32315" y="17940"/>
+                                        <a:pt x="30861" y="20330"/>
+                                      </a:cubicBezTo>
+                                      <a:cubicBezTo>
+                                        <a:pt x="25381" y="29331"/>
+                                        <a:pt x="9425" y="31900"/>
+                                        <a:pt x="0" y="27188"/>
+                                      </a:cubicBezTo>
+                                    </a:path>
+                                  </a:pathLst>
+                                </a:custGeom>
+                                <a:noFill/>
+                                <a:ln cap="flat" cmpd="sng" w="9525">
+                                  <a:solidFill>
+                                    <a:srgbClr val="000000"/>
+                                  </a:solidFill>
+                                  <a:prstDash val="solid"/>
+                                  <a:round/>
+                                  <a:headEnd len="lg" w="lg" type="none"/>
+                                  <a:tailEnd len="lg" w="lg" type="none"/>
+                                </a:ln>
+                              </wps:spPr>
+                              <wps:bodyPr anchorCtr="0" anchor="ctr" bIns="91425" lIns="91425" rIns="91425" tIns="91425"/>
+                            </wps:wsp>
+                            <wps:wsp>
+                              <wps:cNvSpPr/>
+                              <wps:cNvPr id="11" name="Shape 11"/>
+                              <wps:spPr>
+                                <a:xfrm>
+                                  <a:off x="1457325" y="590550"/>
+                                  <a:ext cx="152400" cy="904875"/>
+                                </a:xfrm>
+                                <a:custGeom>
+                                  <a:pathLst>
+                                    <a:path extrusionOk="0" h="36195" w="6096">
+                                      <a:moveTo>
+                                        <a:pt x="6096" y="0"/>
+                                      </a:moveTo>
+                                      <a:cubicBezTo>
+                                        <a:pt x="3262" y="11902"/>
+                                        <a:pt x="5471" y="25251"/>
+                                        <a:pt x="0" y="36195"/>
+                                      </a:cubicBezTo>
+                                    </a:path>
+                                  </a:pathLst>
+                                </a:custGeom>
+                                <a:noFill/>
+                                <a:ln cap="flat" cmpd="sng" w="9525">
+                                  <a:solidFill>
+                                    <a:srgbClr val="000000"/>
+                                  </a:solidFill>
+                                  <a:prstDash val="solid"/>
+                                  <a:round/>
+                                  <a:headEnd len="lg" w="lg" type="none"/>
+                                  <a:tailEnd len="lg" w="lg" type="none"/>
+                                </a:ln>
+                              </wps:spPr>
+                              <wps:bodyPr anchorCtr="0" anchor="ctr" bIns="91425" lIns="91425" rIns="91425" tIns="91425"/>
+                            </wps:wsp>
+                            <wps:wsp>
+                              <wps:cNvSpPr/>
+                              <wps:cNvPr id="12" name="Shape 12"/>
+                              <wps:spPr>
+                                <a:xfrm>
+                                  <a:off x="2160514" y="724849"/>
+                                  <a:ext cx="1971475" cy="732275"/>
+                                </a:xfrm>
+                                <a:custGeom>
+                                  <a:pathLst>
+                                    <a:path extrusionOk="0" h="29291" w="78859">
+                                      <a:moveTo>
+                                        <a:pt x="8067" y="9868"/>
+                                      </a:moveTo>
+                                      <a:cubicBezTo>
+                                        <a:pt x="4766" y="11701"/>
+                                        <a:pt x="-1702" y="15145"/>
+                                        <a:pt x="447" y="18250"/>
+                                      </a:cubicBezTo>
+                                      <a:cubicBezTo>
+                                        <a:pt x="2052" y="20568"/>
+                                        <a:pt x="8194" y="22140"/>
+                                        <a:pt x="8829" y="19393"/>
+                                      </a:cubicBezTo>
+                                      <a:cubicBezTo>
+                                        <a:pt x="8976" y="18755"/>
+                                        <a:pt x="5971" y="13024"/>
+                                        <a:pt x="7686" y="12535"/>
+                                      </a:cubicBezTo>
+                                      <a:cubicBezTo>
+                                        <a:pt x="10944" y="11604"/>
+                                        <a:pt x="19107" y="17852"/>
+                                        <a:pt x="17592" y="14821"/>
+                                      </a:cubicBezTo>
+                                      <a:cubicBezTo>
+                                        <a:pt x="16778" y="13194"/>
+                                        <a:pt x="15419" y="17959"/>
+                                        <a:pt x="15306" y="19774"/>
+                                      </a:cubicBezTo>
+                                      <a:cubicBezTo>
+                                        <a:pt x="15121" y="22730"/>
+                                        <a:pt x="20461" y="16845"/>
+                                        <a:pt x="22926" y="15202"/>
+                                      </a:cubicBezTo>
+                                      <a:cubicBezTo>
+                                        <a:pt x="24073" y="14436"/>
+                                        <a:pt x="22933" y="22159"/>
+                                        <a:pt x="23688" y="21298"/>
+                                      </a:cubicBezTo>
+                                      <a:cubicBezTo>
+                                        <a:pt x="28475" y="15826"/>
+                                        <a:pt x="27320" y="7036"/>
+                                        <a:pt x="30927" y="724"/>
+                                      </a:cubicBezTo>
+                                      <a:cubicBezTo>
+                                        <a:pt x="32851" y="-2644"/>
+                                        <a:pt x="26821" y="28998"/>
+                                        <a:pt x="27498" y="26632"/>
+                                      </a:cubicBezTo>
+                                      <a:cubicBezTo>
+                                        <a:pt x="28901" y="21720"/>
+                                        <a:pt x="32720" y="17741"/>
+                                        <a:pt x="36261" y="14059"/>
+                                      </a:cubicBezTo>
+                                      <a:cubicBezTo>
+                                        <a:pt x="36921" y="13372"/>
+                                        <a:pt x="38737" y="12916"/>
+                                        <a:pt x="37785" y="12916"/>
+                                      </a:cubicBezTo>
+                                      <a:cubicBezTo>
+                                        <a:pt x="35169" y="12916"/>
+                                        <a:pt x="28486" y="15787"/>
+                                        <a:pt x="30927" y="16726"/>
+                                      </a:cubicBezTo>
+                                      <a:cubicBezTo>
+                                        <a:pt x="35838" y="18615"/>
+                                        <a:pt x="44295" y="19195"/>
+                                        <a:pt x="46548" y="14440"/>
+                                      </a:cubicBezTo>
+                                      <a:cubicBezTo>
+                                        <a:pt x="47148" y="13172"/>
+                                        <a:pt x="48326" y="10365"/>
+                                        <a:pt x="46929" y="10249"/>
+                                      </a:cubicBezTo>
+                                      <a:cubicBezTo>
+                                        <a:pt x="44423" y="10040"/>
+                                        <a:pt x="40347" y="13399"/>
+                                        <a:pt x="41595" y="15583"/>
+                                      </a:cubicBezTo>
+                                      <a:cubicBezTo>
+                                        <a:pt x="43092" y="18204"/>
+                                        <a:pt x="47348" y="18100"/>
+                                        <a:pt x="50358" y="17869"/>
+                                      </a:cubicBezTo>
+                                      <a:cubicBezTo>
+                                        <a:pt x="56133" y="17424"/>
+                                        <a:pt x="61004" y="12112"/>
+                                        <a:pt x="64074" y="7201"/>
+                                      </a:cubicBezTo>
+                                      <a:cubicBezTo>
+                                        <a:pt x="65220" y="5367"/>
+                                        <a:pt x="66213" y="2931"/>
+                                        <a:pt x="68265" y="2248"/>
+                                      </a:cubicBezTo>
+                                      <a:cubicBezTo>
+                                        <a:pt x="69236" y="1924"/>
+                                        <a:pt x="71656" y="0"/>
+                                        <a:pt x="70932" y="724"/>
+                                      </a:cubicBezTo>
+                                      <a:cubicBezTo>
+                                        <a:pt x="67643" y="4012"/>
+                                        <a:pt x="64948" y="7963"/>
+                                        <a:pt x="62931" y="12154"/>
+                                      </a:cubicBezTo>
+                                      <a:cubicBezTo>
+                                        <a:pt x="62301" y="13461"/>
+                                        <a:pt x="60706" y="13853"/>
+                                        <a:pt x="61788" y="14821"/>
+                                      </a:cubicBezTo>
+                                      <a:cubicBezTo>
+                                        <a:pt x="66064" y="18647"/>
+                                        <a:pt x="72370" y="19311"/>
+                                        <a:pt x="77409" y="22060"/>
+                                      </a:cubicBezTo>
+                                      <a:cubicBezTo>
+                                        <a:pt x="78118" y="22447"/>
+                                        <a:pt x="79165" y="22677"/>
+                                        <a:pt x="78552" y="23203"/>
+                                      </a:cubicBezTo>
+                                      <a:cubicBezTo>
+                                        <a:pt x="72169" y="28673"/>
+                                        <a:pt x="49646" y="32626"/>
+                                        <a:pt x="53406" y="25108"/>
+                                      </a:cubicBezTo>
+                                    </a:path>
+                                  </a:pathLst>
+                                </a:custGeom>
+                                <a:noFill/>
+                                <a:ln cap="flat" cmpd="sng" w="9525">
+                                  <a:solidFill>
+                                    <a:srgbClr val="000000"/>
+                                  </a:solidFill>
+                                  <a:prstDash val="solid"/>
+                                  <a:round/>
+                                  <a:headEnd len="lg" w="lg" type="none"/>
+                                  <a:tailEnd len="lg" w="lg" type="none"/>
+                                </a:ln>
+                              </wps:spPr>
+                              <wps:bodyPr anchorCtr="0" anchor="ctr" bIns="91425" lIns="91425" rIns="91425" tIns="91425"/>
+                            </wps:wsp>
+                            <wps:wsp>
+                              <wps:cNvSpPr/>
+                              <wps:cNvPr id="13" name="Shape 13"/>
+                              <wps:spPr>
+                                <a:xfrm>
+                                  <a:off x="4183098" y="933450"/>
+                                  <a:ext cx="226975" cy="596775"/>
+                                </a:xfrm>
+                                <a:custGeom>
+                                  <a:pathLst>
+                                    <a:path extrusionOk="0" h="23871" w="9079">
+                                      <a:moveTo>
+                                        <a:pt x="1459" y="0"/>
+                                      </a:moveTo>
+                                      <a:cubicBezTo>
+                                        <a:pt x="1173" y="6856"/>
+                                        <a:pt x="877" y="13713"/>
+                                        <a:pt x="697" y="20574"/>
+                                      </a:cubicBezTo>
+                                      <a:cubicBezTo>
+                                        <a:pt x="656" y="22097"/>
+                                        <a:pt x="-771" y="23214"/>
+                                        <a:pt x="697" y="23622"/>
+                                      </a:cubicBezTo>
+                                      <a:cubicBezTo>
+                                        <a:pt x="3457" y="24388"/>
+                                        <a:pt x="6516" y="22998"/>
+                                        <a:pt x="9079" y="21717"/>
+                                      </a:cubicBezTo>
+                                    </a:path>
+                                  </a:pathLst>
+                                </a:custGeom>
+                                <a:noFill/>
+                                <a:ln cap="flat" cmpd="sng" w="9525">
+                                  <a:solidFill>
+                                    <a:srgbClr val="000000"/>
+                                  </a:solidFill>
+                                  <a:prstDash val="solid"/>
+                                  <a:round/>
+                                  <a:headEnd len="lg" w="lg" type="none"/>
+                                  <a:tailEnd len="lg" w="lg" type="none"/>
+                                </a:ln>
+                              </wps:spPr>
+                              <wps:bodyPr anchorCtr="0" anchor="ctr" bIns="91425" lIns="91425" rIns="91425" tIns="91425"/>
+                            </wps:wsp>
+                            <wps:wsp>
+                              <wps:cNvSpPr/>
+                              <wps:cNvPr id="14" name="Shape 14"/>
+                              <wps:spPr>
+                                <a:xfrm>
+                                  <a:off x="4114800" y="1143000"/>
+                                  <a:ext cx="438150" cy="47625"/>
+                                </a:xfrm>
+                                <a:custGeom>
+                                  <a:pathLst>
+                                    <a:path extrusionOk="0" h="1905" w="17526">
+                                      <a:moveTo>
+                                        <a:pt x="0" y="1905"/>
+                                      </a:moveTo>
+                                      <a:cubicBezTo>
+                                        <a:pt x="5820" y="1096"/>
+                                        <a:pt x="11649" y="0"/>
+                                        <a:pt x="17526" y="0"/>
+                                      </a:cubicBezTo>
+                                    </a:path>
+                                  </a:pathLst>
+                                </a:custGeom>
+                                <a:noFill/>
+                                <a:ln cap="flat" cmpd="sng" w="9525">
+                                  <a:solidFill>
+                                    <a:srgbClr val="000000"/>
+                                  </a:solidFill>
+                                  <a:prstDash val="solid"/>
+                                  <a:round/>
+                                  <a:headEnd len="lg" w="lg" type="none"/>
+                                  <a:tailEnd len="lg" w="lg" type="none"/>
+                                </a:ln>
+                              </wps:spPr>
+                              <wps:bodyPr anchorCtr="0" anchor="ctr" bIns="91425" lIns="91425" rIns="91425" tIns="91425"/>
+                            </wps:wsp>
+                            <wps:wsp>
+                              <wps:cNvSpPr/>
+                              <wps:cNvPr id="15" name="Shape 15"/>
+                              <wps:spPr>
+                                <a:xfrm>
+                                  <a:off x="4549678" y="1060465"/>
+                                  <a:ext cx="231875" cy="339700"/>
+                                </a:xfrm>
+                                <a:custGeom>
+                                  <a:pathLst>
+                                    <a:path extrusionOk="0" h="13588" w="9275">
+                                      <a:moveTo>
+                                        <a:pt x="9275" y="2920"/>
+                                      </a:moveTo>
+                                      <a:cubicBezTo>
+                                        <a:pt x="5908" y="3696"/>
+                                        <a:pt x="1985" y="5738"/>
+                                        <a:pt x="893" y="9016"/>
+                                      </a:cubicBezTo>
+                                      <a:cubicBezTo>
+                                        <a:pt x="526" y="10115"/>
+                                        <a:pt x="-612" y="11020"/>
+                                        <a:pt x="512" y="11302"/>
+                                      </a:cubicBezTo>
+                                      <a:cubicBezTo>
+                                        <a:pt x="3006" y="11925"/>
+                                        <a:pt x="5888" y="9435"/>
+                                        <a:pt x="6989" y="7111"/>
+                                      </a:cubicBezTo>
+                                      <a:cubicBezTo>
+                                        <a:pt x="7860" y="5271"/>
+                                        <a:pt x="7224" y="-1015"/>
+                                        <a:pt x="7370" y="1015"/>
+                                      </a:cubicBezTo>
+                                      <a:cubicBezTo>
+                                        <a:pt x="7670" y="5225"/>
+                                        <a:pt x="8066" y="9448"/>
+                                        <a:pt x="8894" y="13588"/>
+                                      </a:cubicBezTo>
+                                    </a:path>
+                                  </a:pathLst>
+                                </a:custGeom>
+                                <a:noFill/>
+                                <a:ln cap="flat" cmpd="sng" w="9525">
+                                  <a:solidFill>
+                                    <a:srgbClr val="000000"/>
+                                  </a:solidFill>
+                                  <a:prstDash val="solid"/>
+                                  <a:round/>
+                                  <a:headEnd len="lg" w="lg" type="none"/>
+                                  <a:tailEnd len="lg" w="lg" type="none"/>
+                                </a:ln>
+                              </wps:spPr>
+                              <wps:bodyPr anchorCtr="0" anchor="ctr" bIns="91425" lIns="91425" rIns="91425" tIns="91425"/>
+                            </wps:wsp>
+                            <wps:wsp>
+                              <wps:cNvSpPr/>
+                              <wps:cNvPr id="16" name="Shape 16"/>
+                              <wps:spPr>
+                                <a:xfrm>
+                                  <a:off x="4791840" y="1083076"/>
+                                  <a:ext cx="329475" cy="439175"/>
+                                </a:xfrm>
+                                <a:custGeom>
+                                  <a:pathLst>
+                                    <a:path extrusionOk="0" h="17567" w="13179">
+                                      <a:moveTo>
+                                        <a:pt x="350" y="111"/>
+                                      </a:moveTo>
+                                      <a:cubicBezTo>
+                                        <a:pt x="528" y="5835"/>
+                                        <a:pt x="-1068" y="12133"/>
+                                        <a:pt x="1493" y="17256"/>
+                                      </a:cubicBezTo>
+                                      <a:cubicBezTo>
+                                        <a:pt x="2115" y="18500"/>
+                                        <a:pt x="5328" y="1965"/>
+                                        <a:pt x="6065" y="492"/>
+                                      </a:cubicBezTo>
+                                      <a:cubicBezTo>
+                                        <a:pt x="6556" y="-491"/>
+                                        <a:pt x="6547" y="9915"/>
+                                        <a:pt x="8351" y="8112"/>
+                                      </a:cubicBezTo>
+                                      <a:cubicBezTo>
+                                        <a:pt x="9447" y="7015"/>
+                                        <a:pt x="11192" y="4234"/>
+                                        <a:pt x="12161" y="5445"/>
+                                      </a:cubicBezTo>
+                                      <a:cubicBezTo>
+                                        <a:pt x="13834" y="7537"/>
+                                        <a:pt x="12923" y="10766"/>
+                                        <a:pt x="12923" y="13446"/>
+                                      </a:cubicBezTo>
+                                    </a:path>
+                                  </a:pathLst>
+                                </a:custGeom>
+                                <a:noFill/>
+                                <a:ln cap="flat" cmpd="sng" w="9525">
+                                  <a:solidFill>
+                                    <a:srgbClr val="000000"/>
+                                  </a:solidFill>
+                                  <a:prstDash val="solid"/>
+                                  <a:round/>
+                                  <a:headEnd len="lg" w="lg" type="none"/>
+                                  <a:tailEnd len="lg" w="lg" type="none"/>
+                                </a:ln>
+                              </wps:spPr>
+                              <wps:bodyPr anchorCtr="0" anchor="ctr" bIns="91425" lIns="91425" rIns="91425" tIns="91425"/>
+                            </wps:wsp>
+                          </wpg:wgp>
+                        </a:graphicData>
+                      </a:graphic>
+                    </wp:inline>
+                  </w:drawing>
+                </mc:Choice>
+                <mc:Fallback>
+                  <w:drawing>
+                    <wp:inline distB="114300" distT="114300" distL="114300" distR="114300">
+                      <wp:extent cx="3148013" cy="778355"/>
+                      <wp:effectExtent b="0" l="0" r="0" t="0"/>
+                      <wp:docPr id="2" name="image03.png"/>
+                      <a:graphic>
+                        <a:graphicData uri="http://schemas.openxmlformats.org/drawingml/2006/picture">
+                          <pic:pic>
+                            <pic:nvPicPr>
+                              <pic:cNvPr id="0" name="image03.png"/>
+                              <pic:cNvPicPr preferRelativeResize="0"/>
+                            </pic:nvPicPr>
+                            <pic:blipFill>
+                              <a:blip r:embed="rId8"/>
+                              <a:srcRect/>
+                              <a:stretch>
+                                <a:fillRect/>
+                              </a:stretch>
+                            </pic:blipFill>
+                            <pic:spPr>
+                              <a:xfrm>
+                                <a:off x="0" y="0"/>
+                                <a:ext cx="3148013" cy="778355"/>
+                              </a:xfrm>
+                              <a:prstGeom prst="rect"/>
+                              <a:ln/>
+                            </pic:spPr>
+                          </pic:pic>
+                        </a:graphicData>
+                      </a:graphic>
+                    </wp:inline>
+                  </w:drawing>
+                </mc:Fallback>
+              </mc:AlternateContent>
+            </w:r>
+            <w:r>
+              <w:rPr>
+                <w:rtl w:val="0"/>
+              </w:rPr>
+            </w:r>
+          </w:p>
+          <w:p>
+            <w:pPr>
+              <w:spacing w:after="0" w:lineRule="auto"/>
+              <w:contextualSpacing w:val="0"/>
+            </w:pPr>
+            <w:r>
+              <w:rPr>
+                <w:rtl w:val="0"/>
+              </w:rPr>
+            </w:r>
+          </w:p>
+          <w:p>
+            <w:pPr>
+              <w:spacing w:after="0" w:lineRule="auto"/>
+              <w:contextualSpacing w:val="0"/>
+            </w:pPr>
+            <w:r>
+              <w:rPr>
+                <w:rtl w:val="0"/>
+              </w:rPr>
+              <w:t xml:space="preserve">Bouke Stam</w:t>
+            </w:r>
+          </w:p>
+        </w:tc>
+      </w:tr>
+      <w:tr>
+        <w:tc>
+          <w:tcPr>
+            <w:tcMar>
+              <w:top w:w="100.0" w:type="dxa"/>
+              <w:left w:w="100.0" w:type="dxa"/>
+              <w:bottom w:w="100.0" w:type="dxa"/>
+              <w:right w:w="100.0" w:type="dxa"/>
+            </w:tcMar>
+          </w:tcPr>
+          <w:p>
+            <w:pPr>
+              <w:spacing w:after="0" w:lineRule="auto"/>
+              <w:contextualSpacing w:val="0"/>
+            </w:pPr>
+            <w:r>
+              <mc:AlternateContent>
+                <mc:Choice Requires="wpg">
+                  <w:drawing>
+                    <wp:inline distB="114300" distT="114300" distL="114300" distR="114300">
+                      <wp:extent cx="1852613" cy="911719"/>
+                      <wp:effectExtent b="0" l="0" r="0" t="0"/>
+                      <wp:docPr id="1" name=""/>
+                      <a:graphic>
+                        <a:graphicData uri="http://schemas.microsoft.com/office/word/2010/wordprocessingGroup">
+                          <wpg:wgp>
+                            <wpg:cNvGrpSpPr/>
+                            <wpg:grpSpPr>
+                              <a:xfrm>
+                                <a:off x="418447" y="870575"/>
+                                <a:ext cx="1852613" cy="911719"/>
+                                <a:chOff x="418447" y="870575"/>
+                                <a:chExt cx="2404900" cy="1171575"/>
+                              </a:xfrm>
+                            </wpg:grpSpPr>
+                            <wps:wsp>
+                              <wps:cNvSpPr/>
+                              <wps:cNvPr id="2" name="Shape 2"/>
+                              <wps:spPr>
+                                <a:xfrm>
+                                  <a:off x="1028700" y="870575"/>
+                                  <a:ext cx="123825" cy="1028700"/>
+                                </a:xfrm>
+                                <a:custGeom>
+                                  <a:pathLst>
+                                    <a:path extrusionOk="0" h="41148" w="4953">
+                                      <a:moveTo>
+                                        <a:pt x="0" y="41148"/>
+                                      </a:moveTo>
+                                      <a:cubicBezTo>
+                                        <a:pt x="1330" y="27397"/>
+                                        <a:pt x="1602" y="13402"/>
+                                        <a:pt x="4953" y="0"/>
+                                      </a:cubicBezTo>
+                                    </a:path>
+                                  </a:pathLst>
+                                </a:custGeom>
+                                <a:noFill/>
+                                <a:ln cap="flat" cmpd="sng" w="9525">
+                                  <a:solidFill>
+                                    <a:srgbClr val="000000"/>
+                                  </a:solidFill>
+                                  <a:prstDash val="solid"/>
+                                  <a:round/>
+                                  <a:headEnd len="lg" w="lg" type="none"/>
+                                  <a:tailEnd len="lg" w="lg" type="none"/>
+                                </a:ln>
+                              </wps:spPr>
+                              <wps:bodyPr anchorCtr="0" anchor="ctr" bIns="91425" lIns="91425" rIns="91425" tIns="91425"/>
+                            </wps:wsp>
+                            <wps:wsp>
+                              <wps:cNvSpPr/>
+                              <wps:cNvPr id="3" name="Shape 3"/>
+                              <wps:spPr>
+                                <a:xfrm>
+                                  <a:off x="1162050" y="899150"/>
+                                  <a:ext cx="228600" cy="533400"/>
+                                </a:xfrm>
+                                <a:custGeom>
+                                  <a:pathLst>
+                                    <a:path extrusionOk="0" h="21336" w="9144">
+                                      <a:moveTo>
+                                        <a:pt x="0" y="0"/>
+                                      </a:moveTo>
+                                      <a:cubicBezTo>
+                                        <a:pt x="2716" y="7244"/>
+                                        <a:pt x="4646" y="15039"/>
+                                        <a:pt x="9144" y="21336"/>
+                                      </a:cubicBezTo>
+                                    </a:path>
+                                  </a:pathLst>
+                                </a:custGeom>
+                                <a:noFill/>
+                                <a:ln cap="flat" cmpd="sng" w="9525">
+                                  <a:solidFill>
+                                    <a:srgbClr val="000000"/>
+                                  </a:solidFill>
+                                  <a:prstDash val="solid"/>
+                                  <a:round/>
+                                  <a:headEnd len="lg" w="lg" type="none"/>
+                                  <a:tailEnd len="lg" w="lg" type="none"/>
+                                </a:ln>
+                              </wps:spPr>
+                              <wps:bodyPr anchorCtr="0" anchor="ctr" bIns="91425" lIns="91425" rIns="91425" tIns="91425"/>
+                            </wps:wsp>
+                            <wps:wsp>
+                              <wps:cNvSpPr/>
+                              <wps:cNvPr id="4" name="Shape 4"/>
+                              <wps:spPr>
+                                <a:xfrm>
+                                  <a:off x="1390650" y="1003925"/>
+                                  <a:ext cx="375250" cy="428625"/>
+                                </a:xfrm>
+                                <a:custGeom>
+                                  <a:pathLst>
+                                    <a:path extrusionOk="0" h="17145" w="15010">
+                                      <a:moveTo>
+                                        <a:pt x="0" y="17145"/>
+                                      </a:moveTo>
+                                      <a:cubicBezTo>
+                                        <a:pt x="3648" y="12812"/>
+                                        <a:pt x="7424" y="8577"/>
+                                        <a:pt x="11430" y="4572"/>
+                                      </a:cubicBezTo>
+                                      <a:cubicBezTo>
+                                        <a:pt x="12777" y="3224"/>
+                                        <a:pt x="15461" y="1807"/>
+                                        <a:pt x="14859" y="0"/>
+                                      </a:cubicBezTo>
+                                    </a:path>
+                                  </a:pathLst>
+                                </a:custGeom>
+                                <a:noFill/>
+                                <a:ln cap="flat" cmpd="sng" w="9525">
+                                  <a:solidFill>
+                                    <a:srgbClr val="000000"/>
+                                  </a:solidFill>
+                                  <a:prstDash val="solid"/>
+                                  <a:round/>
+                                  <a:headEnd len="lg" w="lg" type="none"/>
+                                  <a:tailEnd len="lg" w="lg" type="none"/>
+                                </a:ln>
+                              </wps:spPr>
+                              <wps:bodyPr anchorCtr="0" anchor="ctr" bIns="91425" lIns="91425" rIns="91425" tIns="91425"/>
+                            </wps:wsp>
+                            <wps:wsp>
+                              <wps:cNvSpPr/>
+                              <wps:cNvPr id="5" name="Shape 5"/>
+                              <wps:spPr>
+                                <a:xfrm>
+                                  <a:off x="1657350" y="1003925"/>
+                                  <a:ext cx="104775" cy="1038225"/>
+                                </a:xfrm>
+                                <a:custGeom>
+                                  <a:pathLst>
+                                    <a:path extrusionOk="0" h="41529" w="4191">
+                                      <a:moveTo>
+                                        <a:pt x="4191" y="0"/>
+                                      </a:moveTo>
+                                      <a:cubicBezTo>
+                                        <a:pt x="3676" y="13903"/>
+                                        <a:pt x="0" y="27615"/>
+                                        <a:pt x="0" y="41529"/>
+                                      </a:cubicBezTo>
+                                    </a:path>
+                                  </a:pathLst>
+                                </a:custGeom>
+                                <a:noFill/>
+                                <a:ln cap="flat" cmpd="sng" w="9525">
+                                  <a:solidFill>
+                                    <a:srgbClr val="000000"/>
+                                  </a:solidFill>
+                                  <a:prstDash val="solid"/>
+                                  <a:round/>
+                                  <a:headEnd len="lg" w="lg" type="none"/>
+                                  <a:tailEnd len="lg" w="lg" type="none"/>
+                                </a:ln>
+                              </wps:spPr>
+                              <wps:bodyPr anchorCtr="0" anchor="ctr" bIns="91425" lIns="91425" rIns="91425" tIns="91425"/>
+                            </wps:wsp>
+                            <wps:wsp>
+                              <wps:cNvSpPr/>
+                              <wps:cNvPr id="6" name="Shape 6"/>
+                              <wps:spPr>
+                                <a:xfrm>
+                                  <a:off x="1381125" y="1442075"/>
+                                  <a:ext cx="285750" cy="552450"/>
+                                </a:xfrm>
+                                <a:custGeom>
+                                  <a:pathLst>
+                                    <a:path extrusionOk="0" h="22098" w="11430">
+                                      <a:moveTo>
+                                        <a:pt x="0" y="0"/>
+                                      </a:moveTo>
+                                      <a:cubicBezTo>
+                                        <a:pt x="4600" y="6900"/>
+                                        <a:pt x="11430" y="13804"/>
+                                        <a:pt x="11430" y="22098"/>
+                                      </a:cubicBezTo>
+                                    </a:path>
+                                  </a:pathLst>
+                                </a:custGeom>
+                                <a:noFill/>
+                                <a:ln cap="flat" cmpd="sng" w="9525">
+                                  <a:solidFill>
+                                    <a:srgbClr val="000000"/>
+                                  </a:solidFill>
+                                  <a:prstDash val="solid"/>
+                                  <a:round/>
+                                  <a:headEnd len="lg" w="lg" type="none"/>
+                                  <a:tailEnd len="lg" w="lg" type="none"/>
+                                </a:ln>
+                              </wps:spPr>
+                              <wps:bodyPr anchorCtr="0" anchor="ctr" bIns="91425" lIns="91425" rIns="91425" tIns="91425"/>
+                            </wps:wsp>
+                            <wps:wsp>
+                              <wps:cNvSpPr/>
+                              <wps:cNvPr id="7" name="Shape 7"/>
+                              <wps:spPr>
+                                <a:xfrm>
+                                  <a:off x="1666875" y="1175375"/>
+                                  <a:ext cx="638175" cy="828675"/>
+                                </a:xfrm>
+                                <a:custGeom>
+                                  <a:pathLst>
+                                    <a:path extrusionOk="0" h="33147" w="25527">
+                                      <a:moveTo>
+                                        <a:pt x="0" y="33147"/>
+                                      </a:moveTo>
+                                      <a:cubicBezTo>
+                                        <a:pt x="4090" y="26328"/>
+                                        <a:pt x="5897" y="18172"/>
+                                        <a:pt x="10668" y="11811"/>
+                                      </a:cubicBezTo>
+                                      <a:cubicBezTo>
+                                        <a:pt x="14464" y="6749"/>
+                                        <a:pt x="21730" y="5061"/>
+                                        <a:pt x="25527" y="0"/>
+                                      </a:cubicBezTo>
+                                    </a:path>
+                                  </a:pathLst>
+                                </a:custGeom>
+                                <a:noFill/>
+                                <a:ln cap="flat" cmpd="sng" w="9525">
+                                  <a:solidFill>
+                                    <a:srgbClr val="000000"/>
+                                  </a:solidFill>
+                                  <a:prstDash val="solid"/>
+                                  <a:round/>
+                                  <a:headEnd len="lg" w="lg" type="none"/>
+                                  <a:tailEnd len="lg" w="lg" type="none"/>
+                                </a:ln>
+                              </wps:spPr>
+                              <wps:bodyPr anchorCtr="0" anchor="ctr" bIns="91425" lIns="91425" rIns="91425" tIns="91425"/>
+                            </wps:wsp>
+                            <wps:wsp>
+                              <wps:cNvSpPr/>
+                              <wps:cNvPr id="8" name="Shape 8"/>
+                              <wps:spPr>
+                                <a:xfrm>
+                                  <a:off x="1724025" y="1051550"/>
+                                  <a:ext cx="738450" cy="929850"/>
+                                </a:xfrm>
+                                <a:custGeom>
+                                  <a:pathLst>
+                                    <a:path extrusionOk="0" h="37194" w="29538">
+                                      <a:moveTo>
+                                        <a:pt x="2667" y="0"/>
+                                      </a:moveTo>
+                                      <a:cubicBezTo>
+                                        <a:pt x="10393" y="3311"/>
+                                        <a:pt x="20006" y="4778"/>
+                                        <a:pt x="25146" y="11430"/>
+                                      </a:cubicBezTo>
+                                      <a:cubicBezTo>
+                                        <a:pt x="26744" y="13499"/>
+                                        <a:pt x="30877" y="16514"/>
+                                        <a:pt x="28956" y="18288"/>
+                                      </a:cubicBezTo>
+                                      <a:cubicBezTo>
+                                        <a:pt x="23337" y="23474"/>
+                                        <a:pt x="12839" y="18618"/>
+                                        <a:pt x="6477" y="22860"/>
+                                      </a:cubicBezTo>
+                                      <a:cubicBezTo>
+                                        <a:pt x="6404" y="22908"/>
+                                        <a:pt x="5668" y="21729"/>
+                                        <a:pt x="12954" y="24765"/>
+                                      </a:cubicBezTo>
+                                      <a:cubicBezTo>
+                                        <a:pt x="16472" y="26231"/>
+                                        <a:pt x="20783" y="31499"/>
+                                        <a:pt x="18669" y="34671"/>
+                                      </a:cubicBezTo>
+                                      <a:cubicBezTo>
+                                        <a:pt x="15216" y="39849"/>
+                                        <a:pt x="6224" y="35052"/>
+                                        <a:pt x="0" y="35052"/>
+                                      </a:cubicBezTo>
+                                    </a:path>
+                                  </a:pathLst>
+                                </a:custGeom>
+                                <a:noFill/>
+                                <a:ln cap="flat" cmpd="sng" w="9525">
+                                  <a:solidFill>
+                                    <a:srgbClr val="000000"/>
+                                  </a:solidFill>
+                                  <a:prstDash val="solid"/>
+                                  <a:round/>
+                                  <a:headEnd len="lg" w="lg" type="none"/>
+                                  <a:tailEnd len="lg" w="lg" type="none"/>
+                                </a:ln>
+                              </wps:spPr>
+                              <wps:bodyPr anchorCtr="0" anchor="ctr" bIns="91425" lIns="91425" rIns="91425" tIns="91425"/>
+                            </wps:wsp>
+                            <wps:wsp>
+                              <wps:cNvSpPr/>
+                              <wps:cNvPr id="9" name="Shape 9"/>
+                              <wps:spPr>
+                                <a:xfrm>
+                                  <a:off x="418447" y="879407"/>
+                                  <a:ext cx="2404900" cy="1057975"/>
+                                </a:xfrm>
+                                <a:custGeom>
+                                  <a:pathLst>
+                                    <a:path extrusionOk="0" h="42319" w="96196">
+                                      <a:moveTo>
+                                        <a:pt x="51080" y="42319"/>
+                                      </a:moveTo>
+                                      <a:cubicBezTo>
+                                        <a:pt x="61598" y="41036"/>
+                                        <a:pt x="71849" y="37928"/>
+                                        <a:pt x="81941" y="34699"/>
+                                      </a:cubicBezTo>
+                                      <a:cubicBezTo>
+                                        <a:pt x="83764" y="34115"/>
+                                        <a:pt x="87582" y="33760"/>
+                                        <a:pt x="85751" y="34318"/>
+                                      </a:cubicBezTo>
+                                      <a:cubicBezTo>
+                                        <a:pt x="72620" y="38314"/>
+                                        <a:pt x="57490" y="40564"/>
+                                        <a:pt x="44603" y="35842"/>
+                                      </a:cubicBezTo>
+                                      <a:cubicBezTo>
+                                        <a:pt x="31864" y="31174"/>
+                                        <a:pt x="31896" y="29546"/>
+                                        <a:pt x="23267" y="19078"/>
+                                      </a:cubicBezTo>
+                                      <a:cubicBezTo>
+                                        <a:pt x="19581" y="14607"/>
+                                        <a:pt x="15722" y="8975"/>
+                                        <a:pt x="21362" y="7648"/>
+                                      </a:cubicBezTo>
+                                      <a:cubicBezTo>
+                                        <a:pt x="27677" y="6161"/>
+                                        <a:pt x="24272" y="14067"/>
+                                        <a:pt x="29744" y="17554"/>
+                                      </a:cubicBezTo>
+                                      <a:cubicBezTo>
+                                        <a:pt x="44042" y="26665"/>
+                                        <a:pt x="43899" y="27835"/>
+                                        <a:pt x="60224" y="32413"/>
+                                      </a:cubicBezTo>
+                                      <a:cubicBezTo>
+                                        <a:pt x="65444" y="33876"/>
+                                        <a:pt x="75904" y="28430"/>
+                                        <a:pt x="70511" y="28984"/>
+                                      </a:cubicBezTo>
+                                      <a:cubicBezTo>
+                                        <a:pt x="57763" y="30291"/>
+                                        <a:pt x="58162" y="34597"/>
+                                        <a:pt x="45365" y="33937"/>
+                                      </a:cubicBezTo>
+                                      <a:cubicBezTo>
+                                        <a:pt x="27968" y="33039"/>
+                                        <a:pt x="27540" y="32625"/>
+                                        <a:pt x="11456" y="25936"/>
+                                      </a:cubicBezTo>
+                                      <a:cubicBezTo>
+                                        <a:pt x="5232" y="23347"/>
+                                        <a:pt x="-4414" y="15596"/>
+                                        <a:pt x="2312" y="16030"/>
+                                      </a:cubicBezTo>
+                                      <a:cubicBezTo>
+                                        <a:pt x="14044" y="16786"/>
+                                        <a:pt x="12376" y="22266"/>
+                                        <a:pt x="23267" y="26698"/>
+                                      </a:cubicBezTo>
+                                      <a:cubicBezTo>
+                                        <a:pt x="40063" y="33532"/>
+                                        <a:pt x="39735" y="35159"/>
+                                        <a:pt x="57557" y="38509"/>
+                                      </a:cubicBezTo>
+                                      <a:cubicBezTo>
+                                        <a:pt x="68617" y="40587"/>
+                                        <a:pt x="69046" y="39793"/>
+                                        <a:pt x="80036" y="37366"/>
+                                      </a:cubicBezTo>
+                                      <a:cubicBezTo>
+                                        <a:pt x="85874" y="36076"/>
+                                        <a:pt x="95449" y="34346"/>
+                                        <a:pt x="90323" y="31270"/>
+                                      </a:cubicBezTo>
+                                      <a:cubicBezTo>
+                                        <a:pt x="83367" y="27096"/>
+                                        <a:pt x="82416" y="34442"/>
+                                        <a:pt x="74321" y="33937"/>
+                                      </a:cubicBezTo>
+                                      <a:cubicBezTo>
+                                        <a:pt x="45573" y="32140"/>
+                                        <a:pt x="44775" y="34920"/>
+                                        <a:pt x="17171" y="26698"/>
+                                      </a:cubicBezTo>
+                                      <a:cubicBezTo>
+                                        <a:pt x="12661" y="25354"/>
+                                        <a:pt x="15915" y="18375"/>
+                                        <a:pt x="20600" y="17935"/>
+                                      </a:cubicBezTo>
+                                      <a:cubicBezTo>
+                                        <a:pt x="38211" y="16277"/>
+                                        <a:pt x="54741" y="27230"/>
+                                        <a:pt x="71654" y="32413"/>
+                                      </a:cubicBezTo>
+                                      <a:cubicBezTo>
+                                        <a:pt x="72684" y="32728"/>
+                                        <a:pt x="72513" y="31737"/>
+                                        <a:pt x="73178" y="30889"/>
+                                      </a:cubicBezTo>
+                                      <a:cubicBezTo>
+                                        <a:pt x="78043" y="24681"/>
+                                        <a:pt x="75909" y="22322"/>
+                                        <a:pt x="82703" y="18316"/>
+                                      </a:cubicBezTo>
+                                      <a:cubicBezTo>
+                                        <a:pt x="85526" y="16651"/>
+                                        <a:pt x="91019" y="20766"/>
+                                        <a:pt x="88037" y="22126"/>
+                                      </a:cubicBezTo>
+                                      <a:cubicBezTo>
+                                        <a:pt x="63394" y="33359"/>
+                                        <a:pt x="14292" y="30735"/>
+                                        <a:pt x="8789" y="4219"/>
+                                      </a:cubicBezTo>
+                                      <a:cubicBezTo>
+                                        <a:pt x="7425" y="-2351"/>
+                                        <a:pt x="15923" y="127"/>
+                                        <a:pt x="22124" y="2695"/>
+                                      </a:cubicBezTo>
+                                      <a:cubicBezTo>
+                                        <a:pt x="41322" y="10644"/>
+                                        <a:pt x="38838" y="15389"/>
+                                        <a:pt x="57557" y="24412"/>
+                                      </a:cubicBezTo>
+                                      <a:cubicBezTo>
+                                        <a:pt x="65635" y="28305"/>
+                                        <a:pt x="68193" y="33962"/>
+                                        <a:pt x="75083" y="28222"/>
+                                      </a:cubicBezTo>
+                                      <a:cubicBezTo>
+                                        <a:pt x="81254" y="23079"/>
+                                        <a:pt x="67843" y="8825"/>
+                                        <a:pt x="59843" y="9553"/>
+                                      </a:cubicBezTo>
+                                      <a:cubicBezTo>
+                                        <a:pt x="48376" y="10595"/>
+                                        <a:pt x="49082" y="14023"/>
+                                        <a:pt x="37745" y="16030"/>
+                                      </a:cubicBezTo>
+                                      <a:cubicBezTo>
+                                        <a:pt x="27412" y="17858"/>
+                                        <a:pt x="27204" y="18454"/>
+                                        <a:pt x="16790" y="17173"/>
+                                      </a:cubicBezTo>
+                                      <a:cubicBezTo>
+                                        <a:pt x="13979" y="16827"/>
+                                        <a:pt x="10157" y="13207"/>
+                                        <a:pt x="12980" y="12982"/>
+                                      </a:cubicBezTo>
+                                      <a:cubicBezTo>
+                                        <a:pt x="19842" y="12433"/>
+                                        <a:pt x="19716" y="14447"/>
+                                        <a:pt x="26315" y="16411"/>
+                                      </a:cubicBezTo>
+                                      <a:cubicBezTo>
+                                        <a:pt x="42773" y="21307"/>
+                                        <a:pt x="42932" y="20859"/>
+                                        <a:pt x="59081" y="26698"/>
+                                      </a:cubicBezTo>
+                                      <a:cubicBezTo>
+                                        <a:pt x="67739" y="29828"/>
+                                        <a:pt x="66762" y="32804"/>
+                                        <a:pt x="75845" y="34318"/>
+                                      </a:cubicBezTo>
+                                      <a:cubicBezTo>
+                                        <a:pt x="81694" y="35292"/>
+                                        <a:pt x="88654" y="27676"/>
+                                        <a:pt x="93371" y="31270"/>
+                                      </a:cubicBezTo>
+                                      <a:cubicBezTo>
+                                        <a:pt x="95837" y="33149"/>
+                                        <a:pt x="97561" y="36789"/>
+                                        <a:pt x="94514" y="37366"/>
+                                      </a:cubicBezTo>
+                                      <a:cubicBezTo>
+                                        <a:pt x="86839" y="38817"/>
+                                        <a:pt x="86968" y="35277"/>
+                                        <a:pt x="79274" y="33937"/>
+                                      </a:cubicBezTo>
+                                      <a:cubicBezTo>
+                                        <a:pt x="57428" y="30131"/>
+                                        <a:pt x="57366" y="30508"/>
+                                        <a:pt x="35459" y="27079"/>
+                                      </a:cubicBezTo>
+                                    </a:path>
+                                  </a:pathLst>
+                                </a:custGeom>
+                                <a:noFill/>
+                                <a:ln cap="flat" cmpd="sng" w="9525">
+                                  <a:solidFill>
+                                    <a:srgbClr val="000000"/>
+                                  </a:solidFill>
+                                  <a:prstDash val="solid"/>
+                                  <a:round/>
+                                  <a:headEnd len="lg" w="lg" type="none"/>
+                                  <a:tailEnd len="lg" w="lg" type="none"/>
+                                </a:ln>
+                              </wps:spPr>
+                              <wps:bodyPr anchorCtr="0" anchor="ctr" bIns="91425" lIns="91425" rIns="91425" tIns="91425"/>
+                            </wps:wsp>
+                          </wpg:wgp>
+                        </a:graphicData>
+                      </a:graphic>
+                    </wp:inline>
+                  </w:drawing>
+                </mc:Choice>
+                <mc:Fallback>
+                  <w:drawing>
+                    <wp:inline distB="114300" distT="114300" distL="114300" distR="114300">
+                      <wp:extent cx="1852613" cy="911719"/>
+                      <wp:effectExtent b="0" l="0" r="0" t="0"/>
+                      <wp:docPr id="1" name="image01.png"/>
+                      <a:graphic>
+                        <a:graphicData uri="http://schemas.openxmlformats.org/drawingml/2006/picture">
+                          <pic:pic>
+                            <pic:nvPicPr>
+                              <pic:cNvPr id="0" name="image01.png"/>
+                              <pic:cNvPicPr preferRelativeResize="0"/>
+                            </pic:nvPicPr>
+                            <pic:blipFill>
+                              <a:blip r:embed="rId9"/>
+                              <a:srcRect/>
+                              <a:stretch>
+                                <a:fillRect/>
+                              </a:stretch>
+                            </pic:blipFill>
+                            <pic:spPr>
+                              <a:xfrm>
+                                <a:off x="0" y="0"/>
+                                <a:ext cx="1852613" cy="911719"/>
+                              </a:xfrm>
+                              <a:prstGeom prst="rect"/>
+                              <a:ln/>
+                            </pic:spPr>
+                          </pic:pic>
+                        </a:graphicData>
+                      </a:graphic>
+                    </wp:inline>
+                  </w:drawing>
+                </mc:Fallback>
+              </mc:AlternateContent>
+            </w:r>
+            <w:r>
+              <w:rPr>
+                <w:rtl w:val="0"/>
+              </w:rPr>
+            </w:r>
+          </w:p>
+          <w:p>
+            <w:pPr>
+              <w:spacing w:after="0" w:lineRule="auto"/>
+              <w:contextualSpacing w:val="0"/>
+            </w:pPr>
+            <w:r>
+              <w:rPr>
+                <w:rtl w:val="0"/>
+              </w:rPr>
+              <w:t xml:space="preserve">Mathijs van Bremen</w:t>
+            </w:r>
+          </w:p>
+        </w:tc>
+      </w:tr>
+      <w:tr>
+        <w:tc>
+          <w:tcPr>
+            <w:tcMar>
+              <w:top w:w="100.0" w:type="dxa"/>
+              <w:left w:w="100.0" w:type="dxa"/>
+              <w:bottom w:w="100.0" w:type="dxa"/>
+              <w:right w:w="100.0" w:type="dxa"/>
+            </w:tcMar>
+          </w:tcPr>
+          <w:p>
+            <w:pPr>
+              <w:spacing w:after="0" w:lineRule="auto"/>
+              <w:contextualSpacing w:val="0"/>
+            </w:pPr>
+            <w:r>
+              <mc:AlternateContent>
+                <mc:Choice Requires="wpg">
+                  <w:drawing>
+                    <wp:inline distB="114300" distT="114300" distL="114300" distR="114300">
+                      <wp:extent cx="2024063" cy="907587"/>
+                      <wp:effectExtent b="0" l="0" r="0" t="0"/>
+                      <wp:docPr id="3" name=""/>
+                      <a:graphic>
+                        <a:graphicData uri="http://schemas.microsoft.com/office/word/2010/wordprocessingShape">
+                          <wps:wsp>
+                            <wps:cNvSpPr/>
+                            <wps:cNvPr id="17" name="Shape 17"/>
+                            <wps:spPr>
+                              <a:xfrm>
+                                <a:off x="1933128" y="828136"/>
+                                <a:ext cx="2982125" cy="1319450"/>
+                              </a:xfrm>
+                              <a:custGeom>
+                                <a:pathLst>
+                                  <a:path extrusionOk="0" h="52778" w="119285">
+                                    <a:moveTo>
+                                      <a:pt x="28593" y="1927"/>
+                                    </a:moveTo>
+                                    <a:cubicBezTo>
+                                      <a:pt x="21939" y="7433"/>
+                                      <a:pt x="11683" y="17553"/>
+                                      <a:pt x="16401" y="24787"/>
+                                    </a:cubicBezTo>
+                                    <a:cubicBezTo>
+                                      <a:pt x="21744" y="32980"/>
+                                      <a:pt x="37859" y="29824"/>
+                                      <a:pt x="45738" y="24025"/>
+                                    </a:cubicBezTo>
+                                    <a:cubicBezTo>
+                                      <a:pt x="52553" y="19007"/>
+                                      <a:pt x="54734" y="9375"/>
+                                      <a:pt x="56787" y="1165"/>
+                                    </a:cubicBezTo>
+                                    <a:cubicBezTo>
+                                      <a:pt x="57480" y="-1607"/>
+                                      <a:pt x="57152" y="4045"/>
+                                      <a:pt x="56787" y="6880"/>
+                                    </a:cubicBezTo>
+                                    <a:cubicBezTo>
+                                      <a:pt x="55624" y="15887"/>
+                                      <a:pt x="56798" y="16235"/>
+                                      <a:pt x="53739" y="24787"/>
+                                    </a:cubicBezTo>
+                                    <a:cubicBezTo>
+                                      <a:pt x="49290" y="37220"/>
+                                      <a:pt x="48150" y="36761"/>
+                                      <a:pt x="41928" y="48409"/>
+                                    </a:cubicBezTo>
+                                    <a:cubicBezTo>
+                                      <a:pt x="40707" y="50694"/>
+                                      <a:pt x="41371" y="53311"/>
+                                      <a:pt x="38880" y="52600"/>
+                                    </a:cubicBezTo>
+                                    <a:cubicBezTo>
+                                      <a:pt x="35920" y="51754"/>
+                                      <a:pt x="37171" y="49907"/>
+                                      <a:pt x="36594" y="46885"/>
+                                    </a:cubicBezTo>
+                                    <a:cubicBezTo>
+                                      <a:pt x="34852" y="37778"/>
+                                      <a:pt x="28556" y="22957"/>
+                                      <a:pt x="36975" y="19072"/>
+                                    </a:cubicBezTo>
+                                    <a:cubicBezTo>
+                                      <a:pt x="51269" y="12474"/>
+                                      <a:pt x="87485" y="25909"/>
+                                      <a:pt x="83457" y="10690"/>
+                                    </a:cubicBezTo>
+                                    <a:cubicBezTo>
+                                      <a:pt x="81817" y="4496"/>
+                                      <a:pt x="69763" y="2081"/>
+                                      <a:pt x="64788" y="6118"/>
+                                    </a:cubicBezTo>
+                                    <a:cubicBezTo>
+                                      <a:pt x="58161" y="11493"/>
+                                      <a:pt x="55537" y="27304"/>
+                                      <a:pt x="62883" y="31645"/>
+                                    </a:cubicBezTo>
+                                    <a:cubicBezTo>
+                                      <a:pt x="69973" y="35834"/>
+                                      <a:pt x="80589" y="27562"/>
+                                      <a:pt x="84981" y="20596"/>
+                                    </a:cubicBezTo>
+                                    <a:cubicBezTo>
+                                      <a:pt x="87053" y="17309"/>
+                                      <a:pt x="85891" y="16812"/>
+                                      <a:pt x="86505" y="12976"/>
+                                    </a:cubicBezTo>
+                                    <a:cubicBezTo>
+                                      <a:pt x="86655" y="12035"/>
+                                      <a:pt x="86995" y="10254"/>
+                                      <a:pt x="86505" y="11071"/>
+                                    </a:cubicBezTo>
+                                    <a:cubicBezTo>
+                                      <a:pt x="84476" y="14452"/>
+                                      <a:pt x="81117" y="19326"/>
+                                      <a:pt x="83457" y="22501"/>
+                                    </a:cubicBezTo>
+                                    <a:cubicBezTo>
+                                      <a:pt x="85607" y="25418"/>
+                                      <a:pt x="87387" y="23600"/>
+                                      <a:pt x="90696" y="22120"/>
+                                    </a:cubicBezTo>
+                                    <a:cubicBezTo>
+                                      <a:pt x="95876" y="19802"/>
+                                      <a:pt x="99544" y="14989"/>
+                                      <a:pt x="103650" y="11071"/>
+                                    </a:cubicBezTo>
+                                    <a:cubicBezTo>
+                                      <a:pt x="105275" y="9519"/>
+                                      <a:pt x="107120" y="4159"/>
+                                      <a:pt x="108222" y="6118"/>
+                                    </a:cubicBezTo>
+                                    <a:cubicBezTo>
+                                      <a:pt x="113827" y="16083"/>
+                                      <a:pt x="110649" y="33540"/>
+                                      <a:pt x="100983" y="39646"/>
+                                    </a:cubicBezTo>
+                                    <a:cubicBezTo>
+                                      <a:pt x="99542" y="40555"/>
+                                      <a:pt x="99274" y="38291"/>
+                                      <a:pt x="99459" y="36598"/>
+                                    </a:cubicBezTo>
+                                    <a:cubicBezTo>
+                                      <a:pt x="100451" y="27498"/>
+                                      <a:pt x="99102" y="26841"/>
+                                      <a:pt x="103269" y="18691"/>
+                                    </a:cubicBezTo>
+                                    <a:cubicBezTo>
+                                      <a:pt x="106629" y="12116"/>
+                                      <a:pt x="124310" y="-1454"/>
+                                      <a:pt x="117747" y="1927"/>
+                                    </a:cubicBezTo>
+                                    <a:cubicBezTo>
+                                      <a:pt x="104795" y="8599"/>
+                                      <a:pt x="105983" y="11769"/>
+                                      <a:pt x="91839" y="15262"/>
+                                    </a:cubicBezTo>
+                                    <a:cubicBezTo>
+                                      <a:pt x="59144" y="23334"/>
+                                      <a:pt x="58539" y="20301"/>
+                                      <a:pt x="25164" y="24787"/>
+                                    </a:cubicBezTo>
+                                    <a:cubicBezTo>
+                                      <a:pt x="23087" y="25066"/>
+                                      <a:pt x="18975" y="25419"/>
+                                      <a:pt x="20973" y="24787"/>
+                                    </a:cubicBezTo>
+                                    <a:cubicBezTo>
+                                      <a:pt x="34321" y="20560"/>
+                                      <a:pt x="34770" y="22064"/>
+                                      <a:pt x="48024" y="17548"/>
+                                    </a:cubicBezTo>
+                                    <a:cubicBezTo>
+                                      <a:pt x="63810" y="12168"/>
+                                      <a:pt x="78277" y="1531"/>
+                                      <a:pt x="94887" y="22"/>
+                                    </a:cubicBezTo>
+                                    <a:cubicBezTo>
+                                      <a:pt x="95835" y="-64"/>
+                                      <a:pt x="94266" y="863"/>
+                                      <a:pt x="93363" y="1165"/>
+                                    </a:cubicBezTo>
+                                    <a:cubicBezTo>
+                                      <a:pt x="79358" y="5833"/>
+                                      <a:pt x="79401" y="6008"/>
+                                      <a:pt x="65169" y="9928"/>
+                                    </a:cubicBezTo>
+                                    <a:cubicBezTo>
+                                      <a:pt x="34432" y="18393"/>
+                                      <a:pt x="34325" y="17995"/>
+                                      <a:pt x="3447" y="25930"/>
+                                    </a:cubicBezTo>
+                                    <a:cubicBezTo>
+                                      <a:pt x="0" y="26815"/>
+                                      <a:pt x="6897" y="25050"/>
+                                      <a:pt x="10305" y="24025"/>
+                                    </a:cubicBezTo>
+                                    <a:cubicBezTo>
+                                      <a:pt x="24614" y="19716"/>
+                                      <a:pt x="24311" y="18591"/>
+                                      <a:pt x="38880" y="15262"/>
+                                    </a:cubicBezTo>
+                                    <a:cubicBezTo>
+                                      <a:pt x="62246" y="9921"/>
+                                      <a:pt x="86103" y="7010"/>
+                                      <a:pt x="109746" y="3070"/>
+                                    </a:cubicBezTo>
+                                  </a:path>
+                                </a:pathLst>
+                              </a:custGeom>
+                              <a:noFill/>
+                              <a:ln cap="flat" cmpd="sng" w="9525">
+                                <a:solidFill>
+                                  <a:srgbClr val="000000"/>
+                                </a:solidFill>
+                                <a:prstDash val="solid"/>
+                                <a:round/>
+                                <a:headEnd len="lg" w="lg" type="none"/>
+                                <a:tailEnd len="lg" w="lg" type="none"/>
+                              </a:ln>
+                            </wps:spPr>
+                            <wps:bodyPr anchorCtr="0" anchor="ctr" bIns="91425" lIns="91425" rIns="91425" tIns="91425"/>
+                          </wps:wsp>
+                        </a:graphicData>
+                      </a:graphic>
+                    </wp:inline>
+                  </w:drawing>
+                </mc:Choice>
+                <mc:Fallback>
+                  <w:drawing>
+                    <wp:inline distB="114300" distT="114300" distL="114300" distR="114300">
+                      <wp:extent cx="2024063" cy="907587"/>
+                      <wp:effectExtent b="0" l="0" r="0" t="0"/>
+                      <wp:docPr id="3" name="image05.png"/>
+                      <a:graphic>
+                        <a:graphicData uri="http://schemas.openxmlformats.org/drawingml/2006/picture">
+                          <pic:pic>
+                            <pic:nvPicPr>
+                              <pic:cNvPr id="0" name="image05.png"/>
+                              <pic:cNvPicPr preferRelativeResize="0"/>
+                            </pic:nvPicPr>
+                            <pic:blipFill>
+                              <a:blip r:embed="rId10"/>
+                              <a:srcRect/>
+                              <a:stretch>
+                                <a:fillRect/>
+                              </a:stretch>
+                            </pic:blipFill>
+                            <pic:spPr>
+                              <a:xfrm>
+                                <a:off x="0" y="0"/>
+                                <a:ext cx="2024063" cy="907587"/>
+                              </a:xfrm>
+                              <a:prstGeom prst="rect"/>
+                              <a:ln/>
+                            </pic:spPr>
+                          </pic:pic>
+                        </a:graphicData>
+                      </a:graphic>
+                    </wp:inline>
+                  </w:drawing>
+                </mc:Fallback>
+              </mc:AlternateContent>
+            </w:r>
+            <w:r>
+              <w:rPr>
+                <w:rtl w:val="0"/>
+              </w:rPr>
+            </w:r>
+          </w:p>
+          <w:p>
+            <w:pPr>
+              <w:spacing w:after="0" w:lineRule="auto"/>
+              <w:contextualSpacing w:val="0"/>
+            </w:pPr>
+            <w:r>
+              <w:rPr>
+                <w:rtl w:val="0"/>
+              </w:rPr>
+              <w:t xml:space="preserve">Yorick Schellevis</w:t>
+            </w:r>
+          </w:p>
+        </w:tc>
+      </w:tr>
+    </w:tbl>
     <w:p>
       <w:pPr>
         <w:spacing w:after="0" w:lineRule="auto"/>
@@ -3811,7 +5308,7 @@
         <w:rPr>
           <w:rtl w:val="0"/>
         </w:rPr>
-        <w:t xml:space="preserve">Waila Woe</w:t>
+        <w:br w:type="textWrapping"/>
       </w:r>
     </w:p>
     <w:p>
@@ -3823,1392 +5320,6 @@
         <w:rPr>
           <w:rtl w:val="0"/>
         </w:rPr>
-      </w:r>
-    </w:p>
-    <w:p>
-      <w:pPr>
-        <w:spacing w:after="0" w:lineRule="auto"/>
-        <w:contextualSpacing w:val="0"/>
-      </w:pPr>
-      <w:r>
-        <mc:AlternateContent>
-          <mc:Choice Requires="wpg">
-            <w:drawing>
-              <wp:inline distB="114300" distT="114300" distL="114300" distR="114300">
-                <wp:extent cx="3943350" cy="981075"/>
-                <wp:effectExtent b="0" l="0" r="0" t="0"/>
-                <wp:docPr id="5" name=""/>
-                <a:graphic>
-                  <a:graphicData uri="http://schemas.microsoft.com/office/word/2010/wordprocessingGroup">
-                    <wpg:wgp>
-                      <wpg:cNvGrpSpPr/>
-                      <wpg:grpSpPr>
-                        <a:xfrm>
-                          <a:off x="1200150" y="568066"/>
-                          <a:ext cx="3943350" cy="981075"/>
-                          <a:chOff x="1200150" y="568066"/>
-                          <a:chExt cx="3921165" cy="962159"/>
-                        </a:xfrm>
-                      </wpg:grpSpPr>
-                      <wps:wsp>
-                        <wps:cNvSpPr/>
-                        <wps:cNvPr id="13" name="Shape 13"/>
-                        <wps:spPr>
-                          <a:xfrm>
-                            <a:off x="1200150" y="568066"/>
-                            <a:ext cx="947475" cy="738550"/>
-                          </a:xfrm>
-                          <a:custGeom>
-                            <a:pathLst>
-                              <a:path extrusionOk="0" h="29542" w="37899">
-                                <a:moveTo>
-                                  <a:pt x="9144" y="5471"/>
-                                </a:moveTo>
-                                <a:cubicBezTo>
-                                  <a:pt x="18391" y="3159"/>
-                                  <a:pt x="35029" y="-4817"/>
-                                  <a:pt x="37719" y="4328"/>
-                                </a:cubicBezTo>
-                                <a:cubicBezTo>
-                                  <a:pt x="39090" y="8991"/>
-                                  <a:pt x="30017" y="10467"/>
-                                  <a:pt x="25527" y="12329"/>
-                                </a:cubicBezTo>
-                                <a:cubicBezTo>
-                                  <a:pt x="23689" y="13090"/>
-                                  <a:pt x="21717" y="11483"/>
-                                  <a:pt x="21717" y="13472"/>
-                                </a:cubicBezTo>
-                                <a:cubicBezTo>
-                                  <a:pt x="21717" y="15386"/>
-                                  <a:pt x="23701" y="13276"/>
-                                  <a:pt x="25527" y="13853"/>
-                                </a:cubicBezTo>
-                                <a:cubicBezTo>
-                                  <a:pt x="28194" y="14695"/>
-                                  <a:pt x="32315" y="17940"/>
-                                  <a:pt x="30861" y="20330"/>
-                                </a:cubicBezTo>
-                                <a:cubicBezTo>
-                                  <a:pt x="25381" y="29331"/>
-                                  <a:pt x="9425" y="31900"/>
-                                  <a:pt x="0" y="27188"/>
-                                </a:cubicBezTo>
-                              </a:path>
-                            </a:pathLst>
-                          </a:custGeom>
-                          <a:noFill/>
-                          <a:ln cap="flat" cmpd="sng" w="9525">
-                            <a:solidFill>
-                              <a:srgbClr val="000000"/>
-                            </a:solidFill>
-                            <a:prstDash val="solid"/>
-                            <a:round/>
-                            <a:headEnd len="lg" w="lg" type="none"/>
-                            <a:tailEnd len="lg" w="lg" type="none"/>
-                          </a:ln>
-                        </wps:spPr>
-                        <wps:bodyPr anchorCtr="0" anchor="ctr" bIns="91425" lIns="91425" rIns="91425" tIns="91425"/>
-                      </wps:wsp>
-                      <wps:wsp>
-                        <wps:cNvSpPr/>
-                        <wps:cNvPr id="14" name="Shape 14"/>
-                        <wps:spPr>
-                          <a:xfrm>
-                            <a:off x="1457325" y="590550"/>
-                            <a:ext cx="152400" cy="904875"/>
-                          </a:xfrm>
-                          <a:custGeom>
-                            <a:pathLst>
-                              <a:path extrusionOk="0" h="36195" w="6096">
-                                <a:moveTo>
-                                  <a:pt x="6096" y="0"/>
-                                </a:moveTo>
-                                <a:cubicBezTo>
-                                  <a:pt x="3262" y="11902"/>
-                                  <a:pt x="5471" y="25251"/>
-                                  <a:pt x="0" y="36195"/>
-                                </a:cubicBezTo>
-                              </a:path>
-                            </a:pathLst>
-                          </a:custGeom>
-                          <a:noFill/>
-                          <a:ln cap="flat" cmpd="sng" w="9525">
-                            <a:solidFill>
-                              <a:srgbClr val="000000"/>
-                            </a:solidFill>
-                            <a:prstDash val="solid"/>
-                            <a:round/>
-                            <a:headEnd len="lg" w="lg" type="none"/>
-                            <a:tailEnd len="lg" w="lg" type="none"/>
-                          </a:ln>
-                        </wps:spPr>
-                        <wps:bodyPr anchorCtr="0" anchor="ctr" bIns="91425" lIns="91425" rIns="91425" tIns="91425"/>
-                      </wps:wsp>
-                      <wps:wsp>
-                        <wps:cNvSpPr/>
-                        <wps:cNvPr id="15" name="Shape 15"/>
-                        <wps:spPr>
-                          <a:xfrm>
-                            <a:off x="2160514" y="724849"/>
-                            <a:ext cx="1971475" cy="732275"/>
-                          </a:xfrm>
-                          <a:custGeom>
-                            <a:pathLst>
-                              <a:path extrusionOk="0" h="29291" w="78859">
-                                <a:moveTo>
-                                  <a:pt x="8067" y="9868"/>
-                                </a:moveTo>
-                                <a:cubicBezTo>
-                                  <a:pt x="4766" y="11701"/>
-                                  <a:pt x="-1702" y="15145"/>
-                                  <a:pt x="447" y="18250"/>
-                                </a:cubicBezTo>
-                                <a:cubicBezTo>
-                                  <a:pt x="2052" y="20568"/>
-                                  <a:pt x="8194" y="22140"/>
-                                  <a:pt x="8829" y="19393"/>
-                                </a:cubicBezTo>
-                                <a:cubicBezTo>
-                                  <a:pt x="8976" y="18755"/>
-                                  <a:pt x="5971" y="13024"/>
-                                  <a:pt x="7686" y="12535"/>
-                                </a:cubicBezTo>
-                                <a:cubicBezTo>
-                                  <a:pt x="10944" y="11604"/>
-                                  <a:pt x="19107" y="17852"/>
-                                  <a:pt x="17592" y="14821"/>
-                                </a:cubicBezTo>
-                                <a:cubicBezTo>
-                                  <a:pt x="16778" y="13194"/>
-                                  <a:pt x="15419" y="17959"/>
-                                  <a:pt x="15306" y="19774"/>
-                                </a:cubicBezTo>
-                                <a:cubicBezTo>
-                                  <a:pt x="15121" y="22730"/>
-                                  <a:pt x="20461" y="16845"/>
-                                  <a:pt x="22926" y="15202"/>
-                                </a:cubicBezTo>
-                                <a:cubicBezTo>
-                                  <a:pt x="24073" y="14436"/>
-                                  <a:pt x="22933" y="22159"/>
-                                  <a:pt x="23688" y="21298"/>
-                                </a:cubicBezTo>
-                                <a:cubicBezTo>
-                                  <a:pt x="28475" y="15826"/>
-                                  <a:pt x="27320" y="7036"/>
-                                  <a:pt x="30927" y="724"/>
-                                </a:cubicBezTo>
-                                <a:cubicBezTo>
-                                  <a:pt x="32851" y="-2644"/>
-                                  <a:pt x="26821" y="28998"/>
-                                  <a:pt x="27498" y="26632"/>
-                                </a:cubicBezTo>
-                                <a:cubicBezTo>
-                                  <a:pt x="28901" y="21720"/>
-                                  <a:pt x="32720" y="17741"/>
-                                  <a:pt x="36261" y="14059"/>
-                                </a:cubicBezTo>
-                                <a:cubicBezTo>
-                                  <a:pt x="36921" y="13372"/>
-                                  <a:pt x="38737" y="12916"/>
-                                  <a:pt x="37785" y="12916"/>
-                                </a:cubicBezTo>
-                                <a:cubicBezTo>
-                                  <a:pt x="35169" y="12916"/>
-                                  <a:pt x="28486" y="15787"/>
-                                  <a:pt x="30927" y="16726"/>
-                                </a:cubicBezTo>
-                                <a:cubicBezTo>
-                                  <a:pt x="35838" y="18615"/>
-                                  <a:pt x="44295" y="19195"/>
-                                  <a:pt x="46548" y="14440"/>
-                                </a:cubicBezTo>
-                                <a:cubicBezTo>
-                                  <a:pt x="47148" y="13172"/>
-                                  <a:pt x="48326" y="10365"/>
-                                  <a:pt x="46929" y="10249"/>
-                                </a:cubicBezTo>
-                                <a:cubicBezTo>
-                                  <a:pt x="44423" y="10040"/>
-                                  <a:pt x="40347" y="13399"/>
-                                  <a:pt x="41595" y="15583"/>
-                                </a:cubicBezTo>
-                                <a:cubicBezTo>
-                                  <a:pt x="43092" y="18204"/>
-                                  <a:pt x="47348" y="18100"/>
-                                  <a:pt x="50358" y="17869"/>
-                                </a:cubicBezTo>
-                                <a:cubicBezTo>
-                                  <a:pt x="56133" y="17424"/>
-                                  <a:pt x="61004" y="12112"/>
-                                  <a:pt x="64074" y="7201"/>
-                                </a:cubicBezTo>
-                                <a:cubicBezTo>
-                                  <a:pt x="65220" y="5367"/>
-                                  <a:pt x="66213" y="2931"/>
-                                  <a:pt x="68265" y="2248"/>
-                                </a:cubicBezTo>
-                                <a:cubicBezTo>
-                                  <a:pt x="69236" y="1924"/>
-                                  <a:pt x="71656" y="0"/>
-                                  <a:pt x="70932" y="724"/>
-                                </a:cubicBezTo>
-                                <a:cubicBezTo>
-                                  <a:pt x="67643" y="4012"/>
-                                  <a:pt x="64948" y="7963"/>
-                                  <a:pt x="62931" y="12154"/>
-                                </a:cubicBezTo>
-                                <a:cubicBezTo>
-                                  <a:pt x="62301" y="13461"/>
-                                  <a:pt x="60706" y="13853"/>
-                                  <a:pt x="61788" y="14821"/>
-                                </a:cubicBezTo>
-                                <a:cubicBezTo>
-                                  <a:pt x="66064" y="18647"/>
-                                  <a:pt x="72370" y="19311"/>
-                                  <a:pt x="77409" y="22060"/>
-                                </a:cubicBezTo>
-                                <a:cubicBezTo>
-                                  <a:pt x="78118" y="22447"/>
-                                  <a:pt x="79165" y="22677"/>
-                                  <a:pt x="78552" y="23203"/>
-                                </a:cubicBezTo>
-                                <a:cubicBezTo>
-                                  <a:pt x="72169" y="28673"/>
-                                  <a:pt x="49646" y="32626"/>
-                                  <a:pt x="53406" y="25108"/>
-                                </a:cubicBezTo>
-                              </a:path>
-                            </a:pathLst>
-                          </a:custGeom>
-                          <a:noFill/>
-                          <a:ln cap="flat" cmpd="sng" w="9525">
-                            <a:solidFill>
-                              <a:srgbClr val="000000"/>
-                            </a:solidFill>
-                            <a:prstDash val="solid"/>
-                            <a:round/>
-                            <a:headEnd len="lg" w="lg" type="none"/>
-                            <a:tailEnd len="lg" w="lg" type="none"/>
-                          </a:ln>
-                        </wps:spPr>
-                        <wps:bodyPr anchorCtr="0" anchor="ctr" bIns="91425" lIns="91425" rIns="91425" tIns="91425"/>
-                      </wps:wsp>
-                      <wps:wsp>
-                        <wps:cNvSpPr/>
-                        <wps:cNvPr id="16" name="Shape 16"/>
-                        <wps:spPr>
-                          <a:xfrm>
-                            <a:off x="4183098" y="933450"/>
-                            <a:ext cx="226975" cy="596775"/>
-                          </a:xfrm>
-                          <a:custGeom>
-                            <a:pathLst>
-                              <a:path extrusionOk="0" h="23871" w="9079">
-                                <a:moveTo>
-                                  <a:pt x="1459" y="0"/>
-                                </a:moveTo>
-                                <a:cubicBezTo>
-                                  <a:pt x="1173" y="6856"/>
-                                  <a:pt x="877" y="13713"/>
-                                  <a:pt x="697" y="20574"/>
-                                </a:cubicBezTo>
-                                <a:cubicBezTo>
-                                  <a:pt x="656" y="22097"/>
-                                  <a:pt x="-771" y="23214"/>
-                                  <a:pt x="697" y="23622"/>
-                                </a:cubicBezTo>
-                                <a:cubicBezTo>
-                                  <a:pt x="3457" y="24388"/>
-                                  <a:pt x="6516" y="22998"/>
-                                  <a:pt x="9079" y="21717"/>
-                                </a:cubicBezTo>
-                              </a:path>
-                            </a:pathLst>
-                          </a:custGeom>
-                          <a:noFill/>
-                          <a:ln cap="flat" cmpd="sng" w="9525">
-                            <a:solidFill>
-                              <a:srgbClr val="000000"/>
-                            </a:solidFill>
-                            <a:prstDash val="solid"/>
-                            <a:round/>
-                            <a:headEnd len="lg" w="lg" type="none"/>
-                            <a:tailEnd len="lg" w="lg" type="none"/>
-                          </a:ln>
-                        </wps:spPr>
-                        <wps:bodyPr anchorCtr="0" anchor="ctr" bIns="91425" lIns="91425" rIns="91425" tIns="91425"/>
-                      </wps:wsp>
-                      <wps:wsp>
-                        <wps:cNvSpPr/>
-                        <wps:cNvPr id="17" name="Shape 17"/>
-                        <wps:spPr>
-                          <a:xfrm>
-                            <a:off x="4114800" y="1143000"/>
-                            <a:ext cx="438150" cy="47625"/>
-                          </a:xfrm>
-                          <a:custGeom>
-                            <a:pathLst>
-                              <a:path extrusionOk="0" h="1905" w="17526">
-                                <a:moveTo>
-                                  <a:pt x="0" y="1905"/>
-                                </a:moveTo>
-                                <a:cubicBezTo>
-                                  <a:pt x="5820" y="1096"/>
-                                  <a:pt x="11649" y="0"/>
-                                  <a:pt x="17526" y="0"/>
-                                </a:cubicBezTo>
-                              </a:path>
-                            </a:pathLst>
-                          </a:custGeom>
-                          <a:noFill/>
-                          <a:ln cap="flat" cmpd="sng" w="9525">
-                            <a:solidFill>
-                              <a:srgbClr val="000000"/>
-                            </a:solidFill>
-                            <a:prstDash val="solid"/>
-                            <a:round/>
-                            <a:headEnd len="lg" w="lg" type="none"/>
-                            <a:tailEnd len="lg" w="lg" type="none"/>
-                          </a:ln>
-                        </wps:spPr>
-                        <wps:bodyPr anchorCtr="0" anchor="ctr" bIns="91425" lIns="91425" rIns="91425" tIns="91425"/>
-                      </wps:wsp>
-                      <wps:wsp>
-                        <wps:cNvSpPr/>
-                        <wps:cNvPr id="18" name="Shape 18"/>
-                        <wps:spPr>
-                          <a:xfrm>
-                            <a:off x="4549678" y="1060465"/>
-                            <a:ext cx="231875" cy="339700"/>
-                          </a:xfrm>
-                          <a:custGeom>
-                            <a:pathLst>
-                              <a:path extrusionOk="0" h="13588" w="9275">
-                                <a:moveTo>
-                                  <a:pt x="9275" y="2920"/>
-                                </a:moveTo>
-                                <a:cubicBezTo>
-                                  <a:pt x="5908" y="3696"/>
-                                  <a:pt x="1985" y="5738"/>
-                                  <a:pt x="893" y="9016"/>
-                                </a:cubicBezTo>
-                                <a:cubicBezTo>
-                                  <a:pt x="526" y="10115"/>
-                                  <a:pt x="-612" y="11020"/>
-                                  <a:pt x="512" y="11302"/>
-                                </a:cubicBezTo>
-                                <a:cubicBezTo>
-                                  <a:pt x="3006" y="11925"/>
-                                  <a:pt x="5888" y="9435"/>
-                                  <a:pt x="6989" y="7111"/>
-                                </a:cubicBezTo>
-                                <a:cubicBezTo>
-                                  <a:pt x="7860" y="5271"/>
-                                  <a:pt x="7224" y="-1015"/>
-                                  <a:pt x="7370" y="1015"/>
-                                </a:cubicBezTo>
-                                <a:cubicBezTo>
-                                  <a:pt x="7670" y="5225"/>
-                                  <a:pt x="8066" y="9448"/>
-                                  <a:pt x="8894" y="13588"/>
-                                </a:cubicBezTo>
-                              </a:path>
-                            </a:pathLst>
-                          </a:custGeom>
-                          <a:noFill/>
-                          <a:ln cap="flat" cmpd="sng" w="9525">
-                            <a:solidFill>
-                              <a:srgbClr val="000000"/>
-                            </a:solidFill>
-                            <a:prstDash val="solid"/>
-                            <a:round/>
-                            <a:headEnd len="lg" w="lg" type="none"/>
-                            <a:tailEnd len="lg" w="lg" type="none"/>
-                          </a:ln>
-                        </wps:spPr>
-                        <wps:bodyPr anchorCtr="0" anchor="ctr" bIns="91425" lIns="91425" rIns="91425" tIns="91425"/>
-                      </wps:wsp>
-                      <wps:wsp>
-                        <wps:cNvSpPr/>
-                        <wps:cNvPr id="19" name="Shape 19"/>
-                        <wps:spPr>
-                          <a:xfrm>
-                            <a:off x="4791840" y="1083076"/>
-                            <a:ext cx="329475" cy="439175"/>
-                          </a:xfrm>
-                          <a:custGeom>
-                            <a:pathLst>
-                              <a:path extrusionOk="0" h="17567" w="13179">
-                                <a:moveTo>
-                                  <a:pt x="350" y="111"/>
-                                </a:moveTo>
-                                <a:cubicBezTo>
-                                  <a:pt x="528" y="5835"/>
-                                  <a:pt x="-1068" y="12133"/>
-                                  <a:pt x="1493" y="17256"/>
-                                </a:cubicBezTo>
-                                <a:cubicBezTo>
-                                  <a:pt x="2115" y="18500"/>
-                                  <a:pt x="5328" y="1965"/>
-                                  <a:pt x="6065" y="492"/>
-                                </a:cubicBezTo>
-                                <a:cubicBezTo>
-                                  <a:pt x="6556" y="-491"/>
-                                  <a:pt x="6547" y="9915"/>
-                                  <a:pt x="8351" y="8112"/>
-                                </a:cubicBezTo>
-                                <a:cubicBezTo>
-                                  <a:pt x="9447" y="7015"/>
-                                  <a:pt x="11192" y="4234"/>
-                                  <a:pt x="12161" y="5445"/>
-                                </a:cubicBezTo>
-                                <a:cubicBezTo>
-                                  <a:pt x="13834" y="7537"/>
-                                  <a:pt x="12923" y="10766"/>
-                                  <a:pt x="12923" y="13446"/>
-                                </a:cubicBezTo>
-                              </a:path>
-                            </a:pathLst>
-                          </a:custGeom>
-                          <a:noFill/>
-                          <a:ln cap="flat" cmpd="sng" w="9525">
-                            <a:solidFill>
-                              <a:srgbClr val="000000"/>
-                            </a:solidFill>
-                            <a:prstDash val="solid"/>
-                            <a:round/>
-                            <a:headEnd len="lg" w="lg" type="none"/>
-                            <a:tailEnd len="lg" w="lg" type="none"/>
-                          </a:ln>
-                        </wps:spPr>
-                        <wps:bodyPr anchorCtr="0" anchor="ctr" bIns="91425" lIns="91425" rIns="91425" tIns="91425"/>
-                      </wps:wsp>
-                    </wpg:wgp>
-                  </a:graphicData>
-                </a:graphic>
-              </wp:inline>
-            </w:drawing>
-          </mc:Choice>
-          <mc:Fallback>
-            <w:drawing>
-              <wp:inline distB="114300" distT="114300" distL="114300" distR="114300">
-                <wp:extent cx="3943350" cy="981075"/>
-                <wp:effectExtent b="0" l="0" r="0" t="0"/>
-                <wp:docPr id="5" name="image09.png"/>
-                <a:graphic>
-                  <a:graphicData uri="http://schemas.openxmlformats.org/drawingml/2006/picture">
-                    <pic:pic>
-                      <pic:nvPicPr>
-                        <pic:cNvPr id="0" name="image09.png"/>
-                        <pic:cNvPicPr preferRelativeResize="0"/>
-                      </pic:nvPicPr>
-                      <pic:blipFill>
-                        <a:blip r:embed="rId8"/>
-                        <a:srcRect/>
-                        <a:stretch>
-                          <a:fillRect/>
-                        </a:stretch>
-                      </pic:blipFill>
-                      <pic:spPr>
-                        <a:xfrm>
-                          <a:off x="0" y="0"/>
-                          <a:ext cx="3943350" cy="981075"/>
-                        </a:xfrm>
-                        <a:prstGeom prst="rect"/>
-                        <a:ln/>
-                      </pic:spPr>
-                    </pic:pic>
-                  </a:graphicData>
-                </a:graphic>
-              </wp:inline>
-            </w:drawing>
-          </mc:Fallback>
-        </mc:AlternateContent>
-      </w:r>
-      <w:r>
-        <w:rPr>
-          <w:rtl w:val="0"/>
-        </w:rPr>
-      </w:r>
-    </w:p>
-    <w:p>
-      <w:pPr>
-        <w:spacing w:after="0" w:lineRule="auto"/>
-        <w:contextualSpacing w:val="0"/>
-      </w:pPr>
-      <w:r>
-        <w:rPr>
-          <w:rtl w:val="0"/>
-        </w:rPr>
-      </w:r>
-    </w:p>
-    <w:p>
-      <w:pPr>
-        <w:spacing w:after="0" w:lineRule="auto"/>
-        <w:contextualSpacing w:val="0"/>
-      </w:pPr>
-      <w:r>
-        <w:rPr>
-          <w:rtl w:val="0"/>
-        </w:rPr>
-        <w:t xml:space="preserve">Bouke Stam</w:t>
-      </w:r>
-    </w:p>
-    <w:p>
-      <w:pPr>
-        <w:spacing w:after="0" w:lineRule="auto"/>
-        <w:contextualSpacing w:val="0"/>
-      </w:pPr>
-      <w:r>
-        <w:rPr>
-          <w:rtl w:val="0"/>
-        </w:rPr>
-      </w:r>
-    </w:p>
-    <w:p>
-      <w:pPr>
-        <w:spacing w:after="0" w:lineRule="auto"/>
-        <w:contextualSpacing w:val="0"/>
-      </w:pPr>
-      <w:r>
-        <mc:AlternateContent>
-          <mc:Choice Requires="wpg">
-            <w:drawing>
-              <wp:inline distB="114300" distT="114300" distL="114300" distR="114300">
-                <wp:extent cx="2419350" cy="1190625"/>
-                <wp:effectExtent b="0" l="0" r="0" t="0"/>
-                <wp:docPr id="3" name=""/>
-                <a:graphic>
-                  <a:graphicData uri="http://schemas.microsoft.com/office/word/2010/wordprocessingGroup">
-                    <wpg:wgp>
-                      <wpg:cNvGrpSpPr/>
-                      <wpg:grpSpPr>
-                        <a:xfrm>
-                          <a:off x="418447" y="870575"/>
-                          <a:ext cx="2419350" cy="1190625"/>
-                          <a:chOff x="418447" y="870575"/>
-                          <a:chExt cx="2404900" cy="1171575"/>
-                        </a:xfrm>
-                      </wpg:grpSpPr>
-                      <wps:wsp>
-                        <wps:cNvSpPr/>
-                        <wps:cNvPr id="4" name="Shape 4"/>
-                        <wps:spPr>
-                          <a:xfrm>
-                            <a:off x="1028700" y="870575"/>
-                            <a:ext cx="123825" cy="1028700"/>
-                          </a:xfrm>
-                          <a:custGeom>
-                            <a:pathLst>
-                              <a:path extrusionOk="0" h="41148" w="4953">
-                                <a:moveTo>
-                                  <a:pt x="0" y="41148"/>
-                                </a:moveTo>
-                                <a:cubicBezTo>
-                                  <a:pt x="1330" y="27397"/>
-                                  <a:pt x="1602" y="13402"/>
-                                  <a:pt x="4953" y="0"/>
-                                </a:cubicBezTo>
-                              </a:path>
-                            </a:pathLst>
-                          </a:custGeom>
-                          <a:noFill/>
-                          <a:ln cap="flat" cmpd="sng" w="9525">
-                            <a:solidFill>
-                              <a:srgbClr val="000000"/>
-                            </a:solidFill>
-                            <a:prstDash val="solid"/>
-                            <a:round/>
-                            <a:headEnd len="lg" w="lg" type="none"/>
-                            <a:tailEnd len="lg" w="lg" type="none"/>
-                          </a:ln>
-                        </wps:spPr>
-                        <wps:bodyPr anchorCtr="0" anchor="ctr" bIns="91425" lIns="91425" rIns="91425" tIns="91425"/>
-                      </wps:wsp>
-                      <wps:wsp>
-                        <wps:cNvSpPr/>
-                        <wps:cNvPr id="5" name="Shape 5"/>
-                        <wps:spPr>
-                          <a:xfrm>
-                            <a:off x="1162050" y="899150"/>
-                            <a:ext cx="228600" cy="533400"/>
-                          </a:xfrm>
-                          <a:custGeom>
-                            <a:pathLst>
-                              <a:path extrusionOk="0" h="21336" w="9144">
-                                <a:moveTo>
-                                  <a:pt x="0" y="0"/>
-                                </a:moveTo>
-                                <a:cubicBezTo>
-                                  <a:pt x="2716" y="7244"/>
-                                  <a:pt x="4646" y="15039"/>
-                                  <a:pt x="9144" y="21336"/>
-                                </a:cubicBezTo>
-                              </a:path>
-                            </a:pathLst>
-                          </a:custGeom>
-                          <a:noFill/>
-                          <a:ln cap="flat" cmpd="sng" w="9525">
-                            <a:solidFill>
-                              <a:srgbClr val="000000"/>
-                            </a:solidFill>
-                            <a:prstDash val="solid"/>
-                            <a:round/>
-                            <a:headEnd len="lg" w="lg" type="none"/>
-                            <a:tailEnd len="lg" w="lg" type="none"/>
-                          </a:ln>
-                        </wps:spPr>
-                        <wps:bodyPr anchorCtr="0" anchor="ctr" bIns="91425" lIns="91425" rIns="91425" tIns="91425"/>
-                      </wps:wsp>
-                      <wps:wsp>
-                        <wps:cNvSpPr/>
-                        <wps:cNvPr id="6" name="Shape 6"/>
-                        <wps:spPr>
-                          <a:xfrm>
-                            <a:off x="1390650" y="1003925"/>
-                            <a:ext cx="375250" cy="428625"/>
-                          </a:xfrm>
-                          <a:custGeom>
-                            <a:pathLst>
-                              <a:path extrusionOk="0" h="17145" w="15010">
-                                <a:moveTo>
-                                  <a:pt x="0" y="17145"/>
-                                </a:moveTo>
-                                <a:cubicBezTo>
-                                  <a:pt x="3648" y="12812"/>
-                                  <a:pt x="7424" y="8577"/>
-                                  <a:pt x="11430" y="4572"/>
-                                </a:cubicBezTo>
-                                <a:cubicBezTo>
-                                  <a:pt x="12777" y="3224"/>
-                                  <a:pt x="15461" y="1807"/>
-                                  <a:pt x="14859" y="0"/>
-                                </a:cubicBezTo>
-                              </a:path>
-                            </a:pathLst>
-                          </a:custGeom>
-                          <a:noFill/>
-                          <a:ln cap="flat" cmpd="sng" w="9525">
-                            <a:solidFill>
-                              <a:srgbClr val="000000"/>
-                            </a:solidFill>
-                            <a:prstDash val="solid"/>
-                            <a:round/>
-                            <a:headEnd len="lg" w="lg" type="none"/>
-                            <a:tailEnd len="lg" w="lg" type="none"/>
-                          </a:ln>
-                        </wps:spPr>
-                        <wps:bodyPr anchorCtr="0" anchor="ctr" bIns="91425" lIns="91425" rIns="91425" tIns="91425"/>
-                      </wps:wsp>
-                      <wps:wsp>
-                        <wps:cNvSpPr/>
-                        <wps:cNvPr id="7" name="Shape 7"/>
-                        <wps:spPr>
-                          <a:xfrm>
-                            <a:off x="1657350" y="1003925"/>
-                            <a:ext cx="104775" cy="1038225"/>
-                          </a:xfrm>
-                          <a:custGeom>
-                            <a:pathLst>
-                              <a:path extrusionOk="0" h="41529" w="4191">
-                                <a:moveTo>
-                                  <a:pt x="4191" y="0"/>
-                                </a:moveTo>
-                                <a:cubicBezTo>
-                                  <a:pt x="3676" y="13903"/>
-                                  <a:pt x="0" y="27615"/>
-                                  <a:pt x="0" y="41529"/>
-                                </a:cubicBezTo>
-                              </a:path>
-                            </a:pathLst>
-                          </a:custGeom>
-                          <a:noFill/>
-                          <a:ln cap="flat" cmpd="sng" w="9525">
-                            <a:solidFill>
-                              <a:srgbClr val="000000"/>
-                            </a:solidFill>
-                            <a:prstDash val="solid"/>
-                            <a:round/>
-                            <a:headEnd len="lg" w="lg" type="none"/>
-                            <a:tailEnd len="lg" w="lg" type="none"/>
-                          </a:ln>
-                        </wps:spPr>
-                        <wps:bodyPr anchorCtr="0" anchor="ctr" bIns="91425" lIns="91425" rIns="91425" tIns="91425"/>
-                      </wps:wsp>
-                      <wps:wsp>
-                        <wps:cNvSpPr/>
-                        <wps:cNvPr id="8" name="Shape 8"/>
-                        <wps:spPr>
-                          <a:xfrm>
-                            <a:off x="1381125" y="1442075"/>
-                            <a:ext cx="285750" cy="552450"/>
-                          </a:xfrm>
-                          <a:custGeom>
-                            <a:pathLst>
-                              <a:path extrusionOk="0" h="22098" w="11430">
-                                <a:moveTo>
-                                  <a:pt x="0" y="0"/>
-                                </a:moveTo>
-                                <a:cubicBezTo>
-                                  <a:pt x="4600" y="6900"/>
-                                  <a:pt x="11430" y="13804"/>
-                                  <a:pt x="11430" y="22098"/>
-                                </a:cubicBezTo>
-                              </a:path>
-                            </a:pathLst>
-                          </a:custGeom>
-                          <a:noFill/>
-                          <a:ln cap="flat" cmpd="sng" w="9525">
-                            <a:solidFill>
-                              <a:srgbClr val="000000"/>
-                            </a:solidFill>
-                            <a:prstDash val="solid"/>
-                            <a:round/>
-                            <a:headEnd len="lg" w="lg" type="none"/>
-                            <a:tailEnd len="lg" w="lg" type="none"/>
-                          </a:ln>
-                        </wps:spPr>
-                        <wps:bodyPr anchorCtr="0" anchor="ctr" bIns="91425" lIns="91425" rIns="91425" tIns="91425"/>
-                      </wps:wsp>
-                      <wps:wsp>
-                        <wps:cNvSpPr/>
-                        <wps:cNvPr id="9" name="Shape 9"/>
-                        <wps:spPr>
-                          <a:xfrm>
-                            <a:off x="1666875" y="1175375"/>
-                            <a:ext cx="638175" cy="828675"/>
-                          </a:xfrm>
-                          <a:custGeom>
-                            <a:pathLst>
-                              <a:path extrusionOk="0" h="33147" w="25527">
-                                <a:moveTo>
-                                  <a:pt x="0" y="33147"/>
-                                </a:moveTo>
-                                <a:cubicBezTo>
-                                  <a:pt x="4090" y="26328"/>
-                                  <a:pt x="5897" y="18172"/>
-                                  <a:pt x="10668" y="11811"/>
-                                </a:cubicBezTo>
-                                <a:cubicBezTo>
-                                  <a:pt x="14464" y="6749"/>
-                                  <a:pt x="21730" y="5061"/>
-                                  <a:pt x="25527" y="0"/>
-                                </a:cubicBezTo>
-                              </a:path>
-                            </a:pathLst>
-                          </a:custGeom>
-                          <a:noFill/>
-                          <a:ln cap="flat" cmpd="sng" w="9525">
-                            <a:solidFill>
-                              <a:srgbClr val="000000"/>
-                            </a:solidFill>
-                            <a:prstDash val="solid"/>
-                            <a:round/>
-                            <a:headEnd len="lg" w="lg" type="none"/>
-                            <a:tailEnd len="lg" w="lg" type="none"/>
-                          </a:ln>
-                        </wps:spPr>
-                        <wps:bodyPr anchorCtr="0" anchor="ctr" bIns="91425" lIns="91425" rIns="91425" tIns="91425"/>
-                      </wps:wsp>
-                      <wps:wsp>
-                        <wps:cNvSpPr/>
-                        <wps:cNvPr id="10" name="Shape 10"/>
-                        <wps:spPr>
-                          <a:xfrm>
-                            <a:off x="1724025" y="1051550"/>
-                            <a:ext cx="738450" cy="929850"/>
-                          </a:xfrm>
-                          <a:custGeom>
-                            <a:pathLst>
-                              <a:path extrusionOk="0" h="37194" w="29538">
-                                <a:moveTo>
-                                  <a:pt x="2667" y="0"/>
-                                </a:moveTo>
-                                <a:cubicBezTo>
-                                  <a:pt x="10393" y="3311"/>
-                                  <a:pt x="20006" y="4778"/>
-                                  <a:pt x="25146" y="11430"/>
-                                </a:cubicBezTo>
-                                <a:cubicBezTo>
-                                  <a:pt x="26744" y="13499"/>
-                                  <a:pt x="30877" y="16514"/>
-                                  <a:pt x="28956" y="18288"/>
-                                </a:cubicBezTo>
-                                <a:cubicBezTo>
-                                  <a:pt x="23337" y="23474"/>
-                                  <a:pt x="12839" y="18618"/>
-                                  <a:pt x="6477" y="22860"/>
-                                </a:cubicBezTo>
-                                <a:cubicBezTo>
-                                  <a:pt x="6404" y="22908"/>
-                                  <a:pt x="5668" y="21729"/>
-                                  <a:pt x="12954" y="24765"/>
-                                </a:cubicBezTo>
-                                <a:cubicBezTo>
-                                  <a:pt x="16472" y="26231"/>
-                                  <a:pt x="20783" y="31499"/>
-                                  <a:pt x="18669" y="34671"/>
-                                </a:cubicBezTo>
-                                <a:cubicBezTo>
-                                  <a:pt x="15216" y="39849"/>
-                                  <a:pt x="6224" y="35052"/>
-                                  <a:pt x="0" y="35052"/>
-                                </a:cubicBezTo>
-                              </a:path>
-                            </a:pathLst>
-                          </a:custGeom>
-                          <a:noFill/>
-                          <a:ln cap="flat" cmpd="sng" w="9525">
-                            <a:solidFill>
-                              <a:srgbClr val="000000"/>
-                            </a:solidFill>
-                            <a:prstDash val="solid"/>
-                            <a:round/>
-                            <a:headEnd len="lg" w="lg" type="none"/>
-                            <a:tailEnd len="lg" w="lg" type="none"/>
-                          </a:ln>
-                        </wps:spPr>
-                        <wps:bodyPr anchorCtr="0" anchor="ctr" bIns="91425" lIns="91425" rIns="91425" tIns="91425"/>
-                      </wps:wsp>
-                      <wps:wsp>
-                        <wps:cNvSpPr/>
-                        <wps:cNvPr id="11" name="Shape 11"/>
-                        <wps:spPr>
-                          <a:xfrm>
-                            <a:off x="418447" y="879407"/>
-                            <a:ext cx="2404900" cy="1057975"/>
-                          </a:xfrm>
-                          <a:custGeom>
-                            <a:pathLst>
-                              <a:path extrusionOk="0" h="42319" w="96196">
-                                <a:moveTo>
-                                  <a:pt x="51080" y="42319"/>
-                                </a:moveTo>
-                                <a:cubicBezTo>
-                                  <a:pt x="61598" y="41036"/>
-                                  <a:pt x="71849" y="37928"/>
-                                  <a:pt x="81941" y="34699"/>
-                                </a:cubicBezTo>
-                                <a:cubicBezTo>
-                                  <a:pt x="83764" y="34115"/>
-                                  <a:pt x="87582" y="33760"/>
-                                  <a:pt x="85751" y="34318"/>
-                                </a:cubicBezTo>
-                                <a:cubicBezTo>
-                                  <a:pt x="72620" y="38314"/>
-                                  <a:pt x="57490" y="40564"/>
-                                  <a:pt x="44603" y="35842"/>
-                                </a:cubicBezTo>
-                                <a:cubicBezTo>
-                                  <a:pt x="31864" y="31174"/>
-                                  <a:pt x="31896" y="29546"/>
-                                  <a:pt x="23267" y="19078"/>
-                                </a:cubicBezTo>
-                                <a:cubicBezTo>
-                                  <a:pt x="19581" y="14607"/>
-                                  <a:pt x="15722" y="8975"/>
-                                  <a:pt x="21362" y="7648"/>
-                                </a:cubicBezTo>
-                                <a:cubicBezTo>
-                                  <a:pt x="27677" y="6161"/>
-                                  <a:pt x="24272" y="14067"/>
-                                  <a:pt x="29744" y="17554"/>
-                                </a:cubicBezTo>
-                                <a:cubicBezTo>
-                                  <a:pt x="44042" y="26665"/>
-                                  <a:pt x="43899" y="27835"/>
-                                  <a:pt x="60224" y="32413"/>
-                                </a:cubicBezTo>
-                                <a:cubicBezTo>
-                                  <a:pt x="65444" y="33876"/>
-                                  <a:pt x="75904" y="28430"/>
-                                  <a:pt x="70511" y="28984"/>
-                                </a:cubicBezTo>
-                                <a:cubicBezTo>
-                                  <a:pt x="57763" y="30291"/>
-                                  <a:pt x="58162" y="34597"/>
-                                  <a:pt x="45365" y="33937"/>
-                                </a:cubicBezTo>
-                                <a:cubicBezTo>
-                                  <a:pt x="27968" y="33039"/>
-                                  <a:pt x="27540" y="32625"/>
-                                  <a:pt x="11456" y="25936"/>
-                                </a:cubicBezTo>
-                                <a:cubicBezTo>
-                                  <a:pt x="5232" y="23347"/>
-                                  <a:pt x="-4414" y="15596"/>
-                                  <a:pt x="2312" y="16030"/>
-                                </a:cubicBezTo>
-                                <a:cubicBezTo>
-                                  <a:pt x="14044" y="16786"/>
-                                  <a:pt x="12376" y="22266"/>
-                                  <a:pt x="23267" y="26698"/>
-                                </a:cubicBezTo>
-                                <a:cubicBezTo>
-                                  <a:pt x="40063" y="33532"/>
-                                  <a:pt x="39735" y="35159"/>
-                                  <a:pt x="57557" y="38509"/>
-                                </a:cubicBezTo>
-                                <a:cubicBezTo>
-                                  <a:pt x="68617" y="40587"/>
-                                  <a:pt x="69046" y="39793"/>
-                                  <a:pt x="80036" y="37366"/>
-                                </a:cubicBezTo>
-                                <a:cubicBezTo>
-                                  <a:pt x="85874" y="36076"/>
-                                  <a:pt x="95449" y="34346"/>
-                                  <a:pt x="90323" y="31270"/>
-                                </a:cubicBezTo>
-                                <a:cubicBezTo>
-                                  <a:pt x="83367" y="27096"/>
-                                  <a:pt x="82416" y="34442"/>
-                                  <a:pt x="74321" y="33937"/>
-                                </a:cubicBezTo>
-                                <a:cubicBezTo>
-                                  <a:pt x="45573" y="32140"/>
-                                  <a:pt x="44775" y="34920"/>
-                                  <a:pt x="17171" y="26698"/>
-                                </a:cubicBezTo>
-                                <a:cubicBezTo>
-                                  <a:pt x="12661" y="25354"/>
-                                  <a:pt x="15915" y="18375"/>
-                                  <a:pt x="20600" y="17935"/>
-                                </a:cubicBezTo>
-                                <a:cubicBezTo>
-                                  <a:pt x="38211" y="16277"/>
-                                  <a:pt x="54741" y="27230"/>
-                                  <a:pt x="71654" y="32413"/>
-                                </a:cubicBezTo>
-                                <a:cubicBezTo>
-                                  <a:pt x="72684" y="32728"/>
-                                  <a:pt x="72513" y="31737"/>
-                                  <a:pt x="73178" y="30889"/>
-                                </a:cubicBezTo>
-                                <a:cubicBezTo>
-                                  <a:pt x="78043" y="24681"/>
-                                  <a:pt x="75909" y="22322"/>
-                                  <a:pt x="82703" y="18316"/>
-                                </a:cubicBezTo>
-                                <a:cubicBezTo>
-                                  <a:pt x="85526" y="16651"/>
-                                  <a:pt x="91019" y="20766"/>
-                                  <a:pt x="88037" y="22126"/>
-                                </a:cubicBezTo>
-                                <a:cubicBezTo>
-                                  <a:pt x="63394" y="33359"/>
-                                  <a:pt x="14292" y="30735"/>
-                                  <a:pt x="8789" y="4219"/>
-                                </a:cubicBezTo>
-                                <a:cubicBezTo>
-                                  <a:pt x="7425" y="-2351"/>
-                                  <a:pt x="15923" y="127"/>
-                                  <a:pt x="22124" y="2695"/>
-                                </a:cubicBezTo>
-                                <a:cubicBezTo>
-                                  <a:pt x="41322" y="10644"/>
-                                  <a:pt x="38838" y="15389"/>
-                                  <a:pt x="57557" y="24412"/>
-                                </a:cubicBezTo>
-                                <a:cubicBezTo>
-                                  <a:pt x="65635" y="28305"/>
-                                  <a:pt x="68193" y="33962"/>
-                                  <a:pt x="75083" y="28222"/>
-                                </a:cubicBezTo>
-                                <a:cubicBezTo>
-                                  <a:pt x="81254" y="23079"/>
-                                  <a:pt x="67843" y="8825"/>
-                                  <a:pt x="59843" y="9553"/>
-                                </a:cubicBezTo>
-                                <a:cubicBezTo>
-                                  <a:pt x="48376" y="10595"/>
-                                  <a:pt x="49082" y="14023"/>
-                                  <a:pt x="37745" y="16030"/>
-                                </a:cubicBezTo>
-                                <a:cubicBezTo>
-                                  <a:pt x="27412" y="17858"/>
-                                  <a:pt x="27204" y="18454"/>
-                                  <a:pt x="16790" y="17173"/>
-                                </a:cubicBezTo>
-                                <a:cubicBezTo>
-                                  <a:pt x="13979" y="16827"/>
-                                  <a:pt x="10157" y="13207"/>
-                                  <a:pt x="12980" y="12982"/>
-                                </a:cubicBezTo>
-                                <a:cubicBezTo>
-                                  <a:pt x="19842" y="12433"/>
-                                  <a:pt x="19716" y="14447"/>
-                                  <a:pt x="26315" y="16411"/>
-                                </a:cubicBezTo>
-                                <a:cubicBezTo>
-                                  <a:pt x="42773" y="21307"/>
-                                  <a:pt x="42932" y="20859"/>
-                                  <a:pt x="59081" y="26698"/>
-                                </a:cubicBezTo>
-                                <a:cubicBezTo>
-                                  <a:pt x="67739" y="29828"/>
-                                  <a:pt x="66762" y="32804"/>
-                                  <a:pt x="75845" y="34318"/>
-                                </a:cubicBezTo>
-                                <a:cubicBezTo>
-                                  <a:pt x="81694" y="35292"/>
-                                  <a:pt x="88654" y="27676"/>
-                                  <a:pt x="93371" y="31270"/>
-                                </a:cubicBezTo>
-                                <a:cubicBezTo>
-                                  <a:pt x="95837" y="33149"/>
-                                  <a:pt x="97561" y="36789"/>
-                                  <a:pt x="94514" y="37366"/>
-                                </a:cubicBezTo>
-                                <a:cubicBezTo>
-                                  <a:pt x="86839" y="38817"/>
-                                  <a:pt x="86968" y="35277"/>
-                                  <a:pt x="79274" y="33937"/>
-                                </a:cubicBezTo>
-                                <a:cubicBezTo>
-                                  <a:pt x="57428" y="30131"/>
-                                  <a:pt x="57366" y="30508"/>
-                                  <a:pt x="35459" y="27079"/>
-                                </a:cubicBezTo>
-                              </a:path>
-                            </a:pathLst>
-                          </a:custGeom>
-                          <a:noFill/>
-                          <a:ln cap="flat" cmpd="sng" w="9525">
-                            <a:solidFill>
-                              <a:srgbClr val="000000"/>
-                            </a:solidFill>
-                            <a:prstDash val="solid"/>
-                            <a:round/>
-                            <a:headEnd len="lg" w="lg" type="none"/>
-                            <a:tailEnd len="lg" w="lg" type="none"/>
-                          </a:ln>
-                        </wps:spPr>
-                        <wps:bodyPr anchorCtr="0" anchor="ctr" bIns="91425" lIns="91425" rIns="91425" tIns="91425"/>
-                      </wps:wsp>
-                    </wpg:wgp>
-                  </a:graphicData>
-                </a:graphic>
-              </wp:inline>
-            </w:drawing>
-          </mc:Choice>
-          <mc:Fallback>
-            <w:drawing>
-              <wp:inline distB="114300" distT="114300" distL="114300" distR="114300">
-                <wp:extent cx="2419350" cy="1190625"/>
-                <wp:effectExtent b="0" l="0" r="0" t="0"/>
-                <wp:docPr id="3" name="image05.png"/>
-                <a:graphic>
-                  <a:graphicData uri="http://schemas.openxmlformats.org/drawingml/2006/picture">
-                    <pic:pic>
-                      <pic:nvPicPr>
-                        <pic:cNvPr id="0" name="image05.png"/>
-                        <pic:cNvPicPr preferRelativeResize="0"/>
-                      </pic:nvPicPr>
-                      <pic:blipFill>
-                        <a:blip r:embed="rId9"/>
-                        <a:srcRect/>
-                        <a:stretch>
-                          <a:fillRect/>
-                        </a:stretch>
-                      </pic:blipFill>
-                      <pic:spPr>
-                        <a:xfrm>
-                          <a:off x="0" y="0"/>
-                          <a:ext cx="2419350" cy="1190625"/>
-                        </a:xfrm>
-                        <a:prstGeom prst="rect"/>
-                        <a:ln/>
-                      </pic:spPr>
-                    </pic:pic>
-                  </a:graphicData>
-                </a:graphic>
-              </wp:inline>
-            </w:drawing>
-          </mc:Fallback>
-        </mc:AlternateContent>
-      </w:r>
-      <w:r>
-        <w:rPr>
-          <w:rtl w:val="0"/>
-        </w:rPr>
-        <w:br w:type="textWrapping"/>
-        <w:t xml:space="preserve">Mathijs van Bremen</w:t>
-      </w:r>
-    </w:p>
-    <w:p>
-      <w:pPr>
-        <w:spacing w:after="0" w:lineRule="auto"/>
-        <w:contextualSpacing w:val="0"/>
-      </w:pPr>
-      <w:r>
-        <mc:AlternateContent>
-          <mc:Choice Requires="wpg">
-            <w:drawing>
-              <wp:inline distB="114300" distT="114300" distL="114300" distR="114300">
-                <wp:extent cx="3000375" cy="1343025"/>
-                <wp:effectExtent b="0" l="0" r="0" t="0"/>
-                <wp:docPr id="1" name=""/>
-                <a:graphic>
-                  <a:graphicData uri="http://schemas.microsoft.com/office/word/2010/wordprocessingShape">
-                    <wps:wsp>
-                      <wps:cNvSpPr/>
-                      <wps:cNvPr id="2" name="Shape 2"/>
-                      <wps:spPr>
-                        <a:xfrm>
-                          <a:off x="1933128" y="828136"/>
-                          <a:ext cx="2982125" cy="1319450"/>
-                        </a:xfrm>
-                        <a:custGeom>
-                          <a:pathLst>
-                            <a:path extrusionOk="0" h="52778" w="119285">
-                              <a:moveTo>
-                                <a:pt x="28593" y="1927"/>
-                              </a:moveTo>
-                              <a:cubicBezTo>
-                                <a:pt x="21939" y="7433"/>
-                                <a:pt x="11683" y="17553"/>
-                                <a:pt x="16401" y="24787"/>
-                              </a:cubicBezTo>
-                              <a:cubicBezTo>
-                                <a:pt x="21744" y="32980"/>
-                                <a:pt x="37859" y="29824"/>
-                                <a:pt x="45738" y="24025"/>
-                              </a:cubicBezTo>
-                              <a:cubicBezTo>
-                                <a:pt x="52553" y="19007"/>
-                                <a:pt x="54734" y="9375"/>
-                                <a:pt x="56787" y="1165"/>
-                              </a:cubicBezTo>
-                              <a:cubicBezTo>
-                                <a:pt x="57480" y="-1607"/>
-                                <a:pt x="57152" y="4045"/>
-                                <a:pt x="56787" y="6880"/>
-                              </a:cubicBezTo>
-                              <a:cubicBezTo>
-                                <a:pt x="55624" y="15887"/>
-                                <a:pt x="56798" y="16235"/>
-                                <a:pt x="53739" y="24787"/>
-                              </a:cubicBezTo>
-                              <a:cubicBezTo>
-                                <a:pt x="49290" y="37220"/>
-                                <a:pt x="48150" y="36761"/>
-                                <a:pt x="41928" y="48409"/>
-                              </a:cubicBezTo>
-                              <a:cubicBezTo>
-                                <a:pt x="40707" y="50694"/>
-                                <a:pt x="41371" y="53311"/>
-                                <a:pt x="38880" y="52600"/>
-                              </a:cubicBezTo>
-                              <a:cubicBezTo>
-                                <a:pt x="35920" y="51754"/>
-                                <a:pt x="37171" y="49907"/>
-                                <a:pt x="36594" y="46885"/>
-                              </a:cubicBezTo>
-                              <a:cubicBezTo>
-                                <a:pt x="34852" y="37778"/>
-                                <a:pt x="28556" y="22957"/>
-                                <a:pt x="36975" y="19072"/>
-                              </a:cubicBezTo>
-                              <a:cubicBezTo>
-                                <a:pt x="51269" y="12474"/>
-                                <a:pt x="87485" y="25909"/>
-                                <a:pt x="83457" y="10690"/>
-                              </a:cubicBezTo>
-                              <a:cubicBezTo>
-                                <a:pt x="81817" y="4496"/>
-                                <a:pt x="69763" y="2081"/>
-                                <a:pt x="64788" y="6118"/>
-                              </a:cubicBezTo>
-                              <a:cubicBezTo>
-                                <a:pt x="58161" y="11493"/>
-                                <a:pt x="55537" y="27304"/>
-                                <a:pt x="62883" y="31645"/>
-                              </a:cubicBezTo>
-                              <a:cubicBezTo>
-                                <a:pt x="69973" y="35834"/>
-                                <a:pt x="80589" y="27562"/>
-                                <a:pt x="84981" y="20596"/>
-                              </a:cubicBezTo>
-                              <a:cubicBezTo>
-                                <a:pt x="87053" y="17309"/>
-                                <a:pt x="85891" y="16812"/>
-                                <a:pt x="86505" y="12976"/>
-                              </a:cubicBezTo>
-                              <a:cubicBezTo>
-                                <a:pt x="86655" y="12035"/>
-                                <a:pt x="86995" y="10254"/>
-                                <a:pt x="86505" y="11071"/>
-                              </a:cubicBezTo>
-                              <a:cubicBezTo>
-                                <a:pt x="84476" y="14452"/>
-                                <a:pt x="81117" y="19326"/>
-                                <a:pt x="83457" y="22501"/>
-                              </a:cubicBezTo>
-                              <a:cubicBezTo>
-                                <a:pt x="85607" y="25418"/>
-                                <a:pt x="87387" y="23600"/>
-                                <a:pt x="90696" y="22120"/>
-                              </a:cubicBezTo>
-                              <a:cubicBezTo>
-                                <a:pt x="95876" y="19802"/>
-                                <a:pt x="99544" y="14989"/>
-                                <a:pt x="103650" y="11071"/>
-                              </a:cubicBezTo>
-                              <a:cubicBezTo>
-                                <a:pt x="105275" y="9519"/>
-                                <a:pt x="107120" y="4159"/>
-                                <a:pt x="108222" y="6118"/>
-                              </a:cubicBezTo>
-                              <a:cubicBezTo>
-                                <a:pt x="113827" y="16083"/>
-                                <a:pt x="110649" y="33540"/>
-                                <a:pt x="100983" y="39646"/>
-                              </a:cubicBezTo>
-                              <a:cubicBezTo>
-                                <a:pt x="99542" y="40555"/>
-                                <a:pt x="99274" y="38291"/>
-                                <a:pt x="99459" y="36598"/>
-                              </a:cubicBezTo>
-                              <a:cubicBezTo>
-                                <a:pt x="100451" y="27498"/>
-                                <a:pt x="99102" y="26841"/>
-                                <a:pt x="103269" y="18691"/>
-                              </a:cubicBezTo>
-                              <a:cubicBezTo>
-                                <a:pt x="106629" y="12116"/>
-                                <a:pt x="124310" y="-1454"/>
-                                <a:pt x="117747" y="1927"/>
-                              </a:cubicBezTo>
-                              <a:cubicBezTo>
-                                <a:pt x="104795" y="8599"/>
-                                <a:pt x="105983" y="11769"/>
-                                <a:pt x="91839" y="15262"/>
-                              </a:cubicBezTo>
-                              <a:cubicBezTo>
-                                <a:pt x="59144" y="23334"/>
-                                <a:pt x="58539" y="20301"/>
-                                <a:pt x="25164" y="24787"/>
-                              </a:cubicBezTo>
-                              <a:cubicBezTo>
-                                <a:pt x="23087" y="25066"/>
-                                <a:pt x="18975" y="25419"/>
-                                <a:pt x="20973" y="24787"/>
-                              </a:cubicBezTo>
-                              <a:cubicBezTo>
-                                <a:pt x="34321" y="20560"/>
-                                <a:pt x="34770" y="22064"/>
-                                <a:pt x="48024" y="17548"/>
-                              </a:cubicBezTo>
-                              <a:cubicBezTo>
-                                <a:pt x="63810" y="12168"/>
-                                <a:pt x="78277" y="1531"/>
-                                <a:pt x="94887" y="22"/>
-                              </a:cubicBezTo>
-                              <a:cubicBezTo>
-                                <a:pt x="95835" y="-64"/>
-                                <a:pt x="94266" y="863"/>
-                                <a:pt x="93363" y="1165"/>
-                              </a:cubicBezTo>
-                              <a:cubicBezTo>
-                                <a:pt x="79358" y="5833"/>
-                                <a:pt x="79401" y="6008"/>
-                                <a:pt x="65169" y="9928"/>
-                              </a:cubicBezTo>
-                              <a:cubicBezTo>
-                                <a:pt x="34432" y="18393"/>
-                                <a:pt x="34325" y="17995"/>
-                                <a:pt x="3447" y="25930"/>
-                              </a:cubicBezTo>
-                              <a:cubicBezTo>
-                                <a:pt x="0" y="26815"/>
-                                <a:pt x="6897" y="25050"/>
-                                <a:pt x="10305" y="24025"/>
-                              </a:cubicBezTo>
-                              <a:cubicBezTo>
-                                <a:pt x="24614" y="19716"/>
-                                <a:pt x="24311" y="18591"/>
-                                <a:pt x="38880" y="15262"/>
-                              </a:cubicBezTo>
-                              <a:cubicBezTo>
-                                <a:pt x="62246" y="9921"/>
-                                <a:pt x="86103" y="7010"/>
-                                <a:pt x="109746" y="3070"/>
-                              </a:cubicBezTo>
-                            </a:path>
-                          </a:pathLst>
-                        </a:custGeom>
-                        <a:noFill/>
-                        <a:ln cap="flat" cmpd="sng" w="9525">
-                          <a:solidFill>
-                            <a:srgbClr val="000000"/>
-                          </a:solidFill>
-                          <a:prstDash val="solid"/>
-                          <a:round/>
-                          <a:headEnd len="lg" w="lg" type="none"/>
-                          <a:tailEnd len="lg" w="lg" type="none"/>
-                        </a:ln>
-                      </wps:spPr>
-                      <wps:bodyPr anchorCtr="0" anchor="ctr" bIns="91425" lIns="91425" rIns="91425" tIns="91425"/>
-                    </wps:wsp>
-                  </a:graphicData>
-                </a:graphic>
-              </wp:inline>
-            </w:drawing>
-          </mc:Choice>
-          <mc:Fallback>
-            <w:drawing>
-              <wp:inline distB="114300" distT="114300" distL="114300" distR="114300">
-                <wp:extent cx="3000375" cy="1343025"/>
-                <wp:effectExtent b="0" l="0" r="0" t="0"/>
-                <wp:docPr id="1" name="image01.png"/>
-                <a:graphic>
-                  <a:graphicData uri="http://schemas.openxmlformats.org/drawingml/2006/picture">
-                    <pic:pic>
-                      <pic:nvPicPr>
-                        <pic:cNvPr id="0" name="image01.png"/>
-                        <pic:cNvPicPr preferRelativeResize="0"/>
-                      </pic:nvPicPr>
-                      <pic:blipFill>
-                        <a:blip r:embed="rId10"/>
-                        <a:srcRect/>
-                        <a:stretch>
-                          <a:fillRect/>
-                        </a:stretch>
-                      </pic:blipFill>
-                      <pic:spPr>
-                        <a:xfrm>
-                          <a:off x="0" y="0"/>
-                          <a:ext cx="3000375" cy="1343025"/>
-                        </a:xfrm>
-                        <a:prstGeom prst="rect"/>
-                        <a:ln/>
-                      </pic:spPr>
-                    </pic:pic>
-                  </a:graphicData>
-                </a:graphic>
-              </wp:inline>
-            </w:drawing>
-          </mc:Fallback>
-        </mc:AlternateContent>
-      </w:r>
-      <w:r>
-        <w:rPr>
-          <w:rtl w:val="0"/>
-        </w:rPr>
-      </w:r>
-    </w:p>
-    <w:p>
-      <w:pPr>
-        <w:spacing w:after="0" w:lineRule="auto"/>
-        <w:contextualSpacing w:val="0"/>
-      </w:pPr>
-      <w:r>
-        <w:rPr>
-          <w:rtl w:val="0"/>
-        </w:rPr>
-        <w:t xml:space="preserve">Yorick Schellevis</w:t>
       </w:r>
     </w:p>
     <w:sectPr>
@@ -5920,5 +6031,24 @@
     <w:tblStylePr w:type="seCell"/>
     <w:tblStylePr w:type="swCell"/>
   </w:style>
+  <w:style w:type="table" w:styleId="Table4">
+    <w:basedOn w:val="TableNormal"/>
+    <w:tblPr>
+      <w:tblStyleRowBandSize w:val="1"/>
+      <w:tblStyleColBandSize w:val="1"/>
+    </w:tblPr>
+    <w:tblStylePr w:type="band1Horz"/>
+    <w:tblStylePr w:type="band1Vert"/>
+    <w:tblStylePr w:type="band2Horz"/>
+    <w:tblStylePr w:type="band2Vert"/>
+    <w:tblStylePr w:type="firstCol"/>
+    <w:tblStylePr w:type="firstRow"/>
+    <w:tblStylePr w:type="lastCol"/>
+    <w:tblStylePr w:type="lastRow"/>
+    <w:tblStylePr w:type="neCell"/>
+    <w:tblStylePr w:type="nwCell"/>
+    <w:tblStylePr w:type="seCell"/>
+    <w:tblStylePr w:type="swCell"/>
+  </w:style>
 </w:styles>
 </file>
</xml_diff>